<commit_message>
Adding tasks, schedule, milestones and dependency files and uploading pdf
</commit_message>
<xml_diff>
--- a/InterimReport/Interim Report.docx
+++ b/InterimReport/Interim Report.docx
@@ -101,7 +101,7 @@
             </w:rPr>
             <w:fldChar w:fldCharType="separate"/>
           </w:r>
-          <w:hyperlink w:anchor="_Toc124551860" w:history="1">
+          <w:hyperlink w:anchor="_Toc124600059" w:history="1">
             <w:r>
               <w:rPr>
                 <w:rStyle w:val="Hyperlink"/>
@@ -126,7 +126,7 @@
                 <w:rStyle w:val="Hyperlink"/>
                 <w:noProof/>
               </w:rPr>
-              <w:t>Description (25%) – 224 words</w:t>
+              <w:t>Description</w:t>
             </w:r>
             <w:r>
               <w:rPr>
@@ -147,7 +147,7 @@
                 <w:noProof/>
                 <w:webHidden/>
               </w:rPr>
-              <w:instrText xml:space="preserve"> PAGEREF _Toc124551860 \h </w:instrText>
+              <w:instrText xml:space="preserve"> PAGEREF _Toc124600059 \h </w:instrText>
             </w:r>
             <w:r>
               <w:rPr>
@@ -193,7 +193,7 @@
               <w:lang w:eastAsia="en-GB"/>
             </w:rPr>
           </w:pPr>
-          <w:hyperlink w:anchor="_Toc124551861" w:history="1">
+          <w:hyperlink w:anchor="_Toc124600060" w:history="1">
             <w:r>
               <w:rPr>
                 <w:rStyle w:val="Hyperlink"/>
@@ -241,7 +241,7 @@
                 <w:noProof/>
                 <w:webHidden/>
               </w:rPr>
-              <w:instrText xml:space="preserve"> PAGEREF _Toc124551861 \h </w:instrText>
+              <w:instrText xml:space="preserve"> PAGEREF _Toc124600060 \h </w:instrText>
             </w:r>
             <w:r>
               <w:rPr>
@@ -287,7 +287,7 @@
               <w:lang w:eastAsia="en-GB"/>
             </w:rPr>
           </w:pPr>
-          <w:hyperlink w:anchor="_Toc124551862" w:history="1">
+          <w:hyperlink w:anchor="_Toc124600061" w:history="1">
             <w:r>
               <w:rPr>
                 <w:rStyle w:val="Hyperlink"/>
@@ -335,7 +335,7 @@
                 <w:noProof/>
                 <w:webHidden/>
               </w:rPr>
-              <w:instrText xml:space="preserve"> PAGEREF _Toc124551862 \h </w:instrText>
+              <w:instrText xml:space="preserve"> PAGEREF _Toc124600061 \h </w:instrText>
             </w:r>
             <w:r>
               <w:rPr>
@@ -383,7 +383,7 @@
               <w:lang w:eastAsia="en-GB"/>
             </w:rPr>
           </w:pPr>
-          <w:hyperlink w:anchor="_Toc124551863" w:history="1">
+          <w:hyperlink w:anchor="_Toc124600062" w:history="1">
             <w:r>
               <w:rPr>
                 <w:rStyle w:val="Hyperlink"/>
@@ -408,7 +408,7 @@
                 <w:rStyle w:val="Hyperlink"/>
                 <w:noProof/>
               </w:rPr>
-              <w:t>Literature Review (25%) 5-600 words – Bulk of this report</w:t>
+              <w:t>Literature Review</w:t>
             </w:r>
             <w:r>
               <w:rPr>
@@ -429,7 +429,7 @@
                 <w:noProof/>
                 <w:webHidden/>
               </w:rPr>
-              <w:instrText xml:space="preserve"> PAGEREF _Toc124551863 \h </w:instrText>
+              <w:instrText xml:space="preserve"> PAGEREF _Toc124600062 \h </w:instrText>
             </w:r>
             <w:r>
               <w:rPr>
@@ -475,7 +475,7 @@
               <w:lang w:eastAsia="en-GB"/>
             </w:rPr>
           </w:pPr>
-          <w:hyperlink w:anchor="_Toc124551864" w:history="1">
+          <w:hyperlink w:anchor="_Toc124600063" w:history="1">
             <w:r>
               <w:rPr>
                 <w:rStyle w:val="Hyperlink"/>
@@ -523,7 +523,7 @@
                 <w:noProof/>
                 <w:webHidden/>
               </w:rPr>
-              <w:instrText xml:space="preserve"> PAGEREF _Toc124551864 \h </w:instrText>
+              <w:instrText xml:space="preserve"> PAGEREF _Toc124600063 \h </w:instrText>
             </w:r>
             <w:r>
               <w:rPr>
@@ -569,7 +569,7 @@
               <w:lang w:eastAsia="en-GB"/>
             </w:rPr>
           </w:pPr>
-          <w:hyperlink w:anchor="_Toc124551865" w:history="1">
+          <w:hyperlink w:anchor="_Toc124600064" w:history="1">
             <w:r>
               <w:rPr>
                 <w:rStyle w:val="Hyperlink"/>
@@ -617,7 +617,7 @@
                 <w:noProof/>
                 <w:webHidden/>
               </w:rPr>
-              <w:instrText xml:space="preserve"> PAGEREF _Toc124551865 \h </w:instrText>
+              <w:instrText xml:space="preserve"> PAGEREF _Toc124600064 \h </w:instrText>
             </w:r>
             <w:r>
               <w:rPr>
@@ -663,7 +663,7 @@
               <w:lang w:eastAsia="en-GB"/>
             </w:rPr>
           </w:pPr>
-          <w:hyperlink w:anchor="_Toc124551866" w:history="1">
+          <w:hyperlink w:anchor="_Toc124600065" w:history="1">
             <w:r>
               <w:rPr>
                 <w:rStyle w:val="Hyperlink"/>
@@ -711,7 +711,7 @@
                 <w:noProof/>
                 <w:webHidden/>
               </w:rPr>
-              <w:instrText xml:space="preserve"> PAGEREF _Toc124551866 \h </w:instrText>
+              <w:instrText xml:space="preserve"> PAGEREF _Toc124600065 \h </w:instrText>
             </w:r>
             <w:r>
               <w:rPr>
@@ -757,7 +757,7 @@
               <w:lang w:eastAsia="en-GB"/>
             </w:rPr>
           </w:pPr>
-          <w:hyperlink w:anchor="_Toc124551867" w:history="1">
+          <w:hyperlink w:anchor="_Toc124600066" w:history="1">
             <w:r>
               <w:rPr>
                 <w:rStyle w:val="Hyperlink"/>
@@ -805,7 +805,7 @@
                 <w:noProof/>
                 <w:webHidden/>
               </w:rPr>
-              <w:instrText xml:space="preserve"> PAGEREF _Toc124551867 \h </w:instrText>
+              <w:instrText xml:space="preserve"> PAGEREF _Toc124600066 \h </w:instrText>
             </w:r>
             <w:r>
               <w:rPr>
@@ -851,7 +851,7 @@
               <w:lang w:eastAsia="en-GB"/>
             </w:rPr>
           </w:pPr>
-          <w:hyperlink w:anchor="_Toc124551868" w:history="1">
+          <w:hyperlink w:anchor="_Toc124600067" w:history="1">
             <w:r>
               <w:rPr>
                 <w:rStyle w:val="Hyperlink"/>
@@ -899,7 +899,7 @@
                 <w:noProof/>
                 <w:webHidden/>
               </w:rPr>
-              <w:instrText xml:space="preserve"> PAGEREF _Toc124551868 \h </w:instrText>
+              <w:instrText xml:space="preserve"> PAGEREF _Toc124600067 \h </w:instrText>
             </w:r>
             <w:r>
               <w:rPr>
@@ -945,7 +945,7 @@
               <w:lang w:eastAsia="en-GB"/>
             </w:rPr>
           </w:pPr>
-          <w:hyperlink w:anchor="_Toc124551869" w:history="1">
+          <w:hyperlink w:anchor="_Toc124600068" w:history="1">
             <w:r>
               <w:rPr>
                 <w:rStyle w:val="Hyperlink"/>
@@ -993,7 +993,7 @@
                 <w:noProof/>
                 <w:webHidden/>
               </w:rPr>
-              <w:instrText xml:space="preserve"> PAGEREF _Toc124551869 \h </w:instrText>
+              <w:instrText xml:space="preserve"> PAGEREF _Toc124600068 \h </w:instrText>
             </w:r>
             <w:r>
               <w:rPr>
@@ -1041,7 +1041,7 @@
               <w:lang w:eastAsia="en-GB"/>
             </w:rPr>
           </w:pPr>
-          <w:hyperlink w:anchor="_Toc124551870" w:history="1">
+          <w:hyperlink w:anchor="_Toc124600069" w:history="1">
             <w:r>
               <w:rPr>
                 <w:rStyle w:val="Hyperlink"/>
@@ -1066,7 +1066,7 @@
                 <w:rStyle w:val="Hyperlink"/>
                 <w:noProof/>
               </w:rPr>
-              <w:t>Plan of Work (Gantt Chart) (25%)</w:t>
+              <w:t>Plan of Work</w:t>
             </w:r>
             <w:r>
               <w:rPr>
@@ -1087,7 +1087,7 @@
                 <w:noProof/>
                 <w:webHidden/>
               </w:rPr>
-              <w:instrText xml:space="preserve"> PAGEREF _Toc124551870 \h </w:instrText>
+              <w:instrText xml:space="preserve"> PAGEREF _Toc124600069 \h </w:instrText>
             </w:r>
             <w:r>
               <w:rPr>
@@ -1108,6 +1108,288 @@
                 <w:webHidden/>
               </w:rPr>
               <w:t>6</w:t>
+            </w:r>
+            <w:r>
+              <w:rPr>
+                <w:noProof/>
+                <w:webHidden/>
+              </w:rPr>
+              <w:fldChar w:fldCharType="end"/>
+            </w:r>
+          </w:hyperlink>
+        </w:p>
+        <w:p>
+          <w:pPr>
+            <w:pStyle w:val="TOC3"/>
+            <w:tabs>
+              <w:tab w:val="left" w:pos="1200"/>
+              <w:tab w:val="right" w:leader="dot" w:pos="9016"/>
+            </w:tabs>
+            <w:rPr>
+              <w:rFonts w:eastAsiaTheme="minorEastAsia" w:cstheme="minorBidi"/>
+              <w:noProof/>
+              <w:sz w:val="24"/>
+              <w:szCs w:val="24"/>
+              <w:lang w:eastAsia="en-GB"/>
+            </w:rPr>
+          </w:pPr>
+          <w:hyperlink w:anchor="_Toc124600070" w:history="1">
+            <w:r>
+              <w:rPr>
+                <w:rStyle w:val="Hyperlink"/>
+                <w:b/>
+                <w:bCs/>
+                <w:noProof/>
+              </w:rPr>
+              <w:t>3.1.</w:t>
+            </w:r>
+            <w:r>
+              <w:rPr>
+                <w:rFonts w:eastAsiaTheme="minorEastAsia" w:cstheme="minorBidi"/>
+                <w:noProof/>
+                <w:sz w:val="24"/>
+                <w:szCs w:val="24"/>
+                <w:lang w:eastAsia="en-GB"/>
+              </w:rPr>
+              <w:tab/>
+            </w:r>
+            <w:r>
+              <w:rPr>
+                <w:rStyle w:val="Hyperlink"/>
+                <w:b/>
+                <w:bCs/>
+                <w:noProof/>
+              </w:rPr>
+              <w:t>Gantt Chart</w:t>
+            </w:r>
+            <w:r>
+              <w:rPr>
+                <w:noProof/>
+                <w:webHidden/>
+              </w:rPr>
+              <w:tab/>
+            </w:r>
+            <w:r>
+              <w:rPr>
+                <w:noProof/>
+                <w:webHidden/>
+              </w:rPr>
+              <w:fldChar w:fldCharType="begin"/>
+            </w:r>
+            <w:r>
+              <w:rPr>
+                <w:noProof/>
+                <w:webHidden/>
+              </w:rPr>
+              <w:instrText xml:space="preserve"> PAGEREF _Toc124600070 \h </w:instrText>
+            </w:r>
+            <w:r>
+              <w:rPr>
+                <w:noProof/>
+                <w:webHidden/>
+              </w:rPr>
+            </w:r>
+            <w:r>
+              <w:rPr>
+                <w:noProof/>
+                <w:webHidden/>
+              </w:rPr>
+              <w:fldChar w:fldCharType="separate"/>
+            </w:r>
+            <w:r>
+              <w:rPr>
+                <w:noProof/>
+                <w:webHidden/>
+              </w:rPr>
+              <w:t>6</w:t>
+            </w:r>
+            <w:r>
+              <w:rPr>
+                <w:noProof/>
+                <w:webHidden/>
+              </w:rPr>
+              <w:fldChar w:fldCharType="end"/>
+            </w:r>
+          </w:hyperlink>
+        </w:p>
+        <w:p>
+          <w:pPr>
+            <w:pStyle w:val="TOC3"/>
+            <w:tabs>
+              <w:tab w:val="left" w:pos="1200"/>
+              <w:tab w:val="right" w:leader="dot" w:pos="9016"/>
+            </w:tabs>
+            <w:rPr>
+              <w:rFonts w:eastAsiaTheme="minorEastAsia" w:cstheme="minorBidi"/>
+              <w:noProof/>
+              <w:sz w:val="24"/>
+              <w:szCs w:val="24"/>
+              <w:lang w:eastAsia="en-GB"/>
+            </w:rPr>
+          </w:pPr>
+          <w:hyperlink w:anchor="_Toc124600071" w:history="1">
+            <w:r>
+              <w:rPr>
+                <w:rStyle w:val="Hyperlink"/>
+                <w:b/>
+                <w:bCs/>
+                <w:noProof/>
+              </w:rPr>
+              <w:t>3.2.</w:t>
+            </w:r>
+            <w:r>
+              <w:rPr>
+                <w:rFonts w:eastAsiaTheme="minorEastAsia" w:cstheme="minorBidi"/>
+                <w:noProof/>
+                <w:sz w:val="24"/>
+                <w:szCs w:val="24"/>
+                <w:lang w:eastAsia="en-GB"/>
+              </w:rPr>
+              <w:tab/>
+            </w:r>
+            <w:r>
+              <w:rPr>
+                <w:rStyle w:val="Hyperlink"/>
+                <w:b/>
+                <w:bCs/>
+                <w:noProof/>
+              </w:rPr>
+              <w:t>Tasks, Schedule and Milestones</w:t>
+            </w:r>
+            <w:r>
+              <w:rPr>
+                <w:noProof/>
+                <w:webHidden/>
+              </w:rPr>
+              <w:tab/>
+            </w:r>
+            <w:r>
+              <w:rPr>
+                <w:noProof/>
+                <w:webHidden/>
+              </w:rPr>
+              <w:fldChar w:fldCharType="begin"/>
+            </w:r>
+            <w:r>
+              <w:rPr>
+                <w:noProof/>
+                <w:webHidden/>
+              </w:rPr>
+              <w:instrText xml:space="preserve"> PAGEREF _Toc124600071 \h </w:instrText>
+            </w:r>
+            <w:r>
+              <w:rPr>
+                <w:noProof/>
+                <w:webHidden/>
+              </w:rPr>
+            </w:r>
+            <w:r>
+              <w:rPr>
+                <w:noProof/>
+                <w:webHidden/>
+              </w:rPr>
+              <w:fldChar w:fldCharType="separate"/>
+            </w:r>
+            <w:r>
+              <w:rPr>
+                <w:noProof/>
+                <w:webHidden/>
+              </w:rPr>
+              <w:t>7</w:t>
+            </w:r>
+            <w:r>
+              <w:rPr>
+                <w:noProof/>
+                <w:webHidden/>
+              </w:rPr>
+              <w:fldChar w:fldCharType="end"/>
+            </w:r>
+          </w:hyperlink>
+        </w:p>
+        <w:p>
+          <w:pPr>
+            <w:pStyle w:val="TOC3"/>
+            <w:tabs>
+              <w:tab w:val="left" w:pos="1200"/>
+              <w:tab w:val="right" w:leader="dot" w:pos="9016"/>
+            </w:tabs>
+            <w:rPr>
+              <w:rFonts w:eastAsiaTheme="minorEastAsia" w:cstheme="minorBidi"/>
+              <w:noProof/>
+              <w:sz w:val="24"/>
+              <w:szCs w:val="24"/>
+              <w:lang w:eastAsia="en-GB"/>
+            </w:rPr>
+          </w:pPr>
+          <w:hyperlink w:anchor="_Toc124600072" w:history="1">
+            <w:r>
+              <w:rPr>
+                <w:rStyle w:val="Hyperlink"/>
+                <w:b/>
+                <w:bCs/>
+                <w:noProof/>
+              </w:rPr>
+              <w:t>3.3.</w:t>
+            </w:r>
+            <w:r>
+              <w:rPr>
+                <w:rFonts w:eastAsiaTheme="minorEastAsia" w:cstheme="minorBidi"/>
+                <w:noProof/>
+                <w:sz w:val="24"/>
+                <w:szCs w:val="24"/>
+                <w:lang w:eastAsia="en-GB"/>
+              </w:rPr>
+              <w:tab/>
+            </w:r>
+            <w:r>
+              <w:rPr>
+                <w:rStyle w:val="Hyperlink"/>
+                <w:b/>
+                <w:bCs/>
+                <w:noProof/>
+              </w:rPr>
+              <w:t>Dependencies</w:t>
+            </w:r>
+            <w:r>
+              <w:rPr>
+                <w:noProof/>
+                <w:webHidden/>
+              </w:rPr>
+              <w:tab/>
+            </w:r>
+            <w:r>
+              <w:rPr>
+                <w:noProof/>
+                <w:webHidden/>
+              </w:rPr>
+              <w:fldChar w:fldCharType="begin"/>
+            </w:r>
+            <w:r>
+              <w:rPr>
+                <w:noProof/>
+                <w:webHidden/>
+              </w:rPr>
+              <w:instrText xml:space="preserve"> PAGEREF _Toc124600072 \h </w:instrText>
+            </w:r>
+            <w:r>
+              <w:rPr>
+                <w:noProof/>
+                <w:webHidden/>
+              </w:rPr>
+            </w:r>
+            <w:r>
+              <w:rPr>
+                <w:noProof/>
+                <w:webHidden/>
+              </w:rPr>
+              <w:fldChar w:fldCharType="separate"/>
+            </w:r>
+            <w:r>
+              <w:rPr>
+                <w:noProof/>
+                <w:webHidden/>
+              </w:rPr>
+              <w:t>7</w:t>
             </w:r>
             <w:r>
               <w:rPr>
@@ -1135,7 +1417,7 @@
               <w:lang w:eastAsia="en-GB"/>
             </w:rPr>
           </w:pPr>
-          <w:hyperlink w:anchor="_Toc124551871" w:history="1">
+          <w:hyperlink w:anchor="_Toc124600073" w:history="1">
             <w:r>
               <w:rPr>
                 <w:rStyle w:val="Hyperlink"/>
@@ -1160,7 +1442,7 @@
                 <w:rStyle w:val="Hyperlink"/>
                 <w:noProof/>
               </w:rPr>
-              <w:t>Ethical Issues (25%) – 246 words</w:t>
+              <w:t>Ethical Issues</w:t>
             </w:r>
             <w:r>
               <w:rPr>
@@ -1181,7 +1463,7 @@
                 <w:noProof/>
                 <w:webHidden/>
               </w:rPr>
-              <w:instrText xml:space="preserve"> PAGEREF _Toc124551871 \h </w:instrText>
+              <w:instrText xml:space="preserve"> PAGEREF _Toc124600073 \h </w:instrText>
             </w:r>
             <w:r>
               <w:rPr>
@@ -1201,7 +1483,7 @@
                 <w:noProof/>
                 <w:webHidden/>
               </w:rPr>
-              <w:t>6</w:t>
+              <w:t>8</w:t>
             </w:r>
             <w:r>
               <w:rPr>
@@ -1227,7 +1509,7 @@
               <w:lang w:eastAsia="en-GB"/>
             </w:rPr>
           </w:pPr>
-          <w:hyperlink w:anchor="_Toc124551872" w:history="1">
+          <w:hyperlink w:anchor="_Toc124600074" w:history="1">
             <w:r>
               <w:rPr>
                 <w:rStyle w:val="Hyperlink"/>
@@ -1275,7 +1557,7 @@
                 <w:noProof/>
                 <w:webHidden/>
               </w:rPr>
-              <w:instrText xml:space="preserve"> PAGEREF _Toc124551872 \h </w:instrText>
+              <w:instrText xml:space="preserve"> PAGEREF _Toc124600074 \h </w:instrText>
             </w:r>
             <w:r>
               <w:rPr>
@@ -1295,7 +1577,7 @@
                 <w:noProof/>
                 <w:webHidden/>
               </w:rPr>
-              <w:t>6</w:t>
+              <w:t>8</w:t>
             </w:r>
             <w:r>
               <w:rPr>
@@ -1321,7 +1603,7 @@
               <w:lang w:eastAsia="en-GB"/>
             </w:rPr>
           </w:pPr>
-          <w:hyperlink w:anchor="_Toc124551873" w:history="1">
+          <w:hyperlink w:anchor="_Toc124600075" w:history="1">
             <w:r>
               <w:rPr>
                 <w:rStyle w:val="Hyperlink"/>
@@ -1369,7 +1651,7 @@
                 <w:noProof/>
                 <w:webHidden/>
               </w:rPr>
-              <w:instrText xml:space="preserve"> PAGEREF _Toc124551873 \h </w:instrText>
+              <w:instrText xml:space="preserve"> PAGEREF _Toc124600075 \h </w:instrText>
             </w:r>
             <w:r>
               <w:rPr>
@@ -1389,7 +1671,7 @@
                 <w:noProof/>
                 <w:webHidden/>
               </w:rPr>
-              <w:t>7</w:t>
+              <w:t>8</w:t>
             </w:r>
             <w:r>
               <w:rPr>
@@ -1415,7 +1697,7 @@
               <w:lang w:eastAsia="en-GB"/>
             </w:rPr>
           </w:pPr>
-          <w:hyperlink w:anchor="_Toc124551874" w:history="1">
+          <w:hyperlink w:anchor="_Toc124600076" w:history="1">
             <w:r>
               <w:rPr>
                 <w:rStyle w:val="Hyperlink"/>
@@ -1463,7 +1745,7 @@
                 <w:noProof/>
                 <w:webHidden/>
               </w:rPr>
-              <w:instrText xml:space="preserve"> PAGEREF _Toc124551874 \h </w:instrText>
+              <w:instrText xml:space="preserve"> PAGEREF _Toc124600076 \h </w:instrText>
             </w:r>
             <w:r>
               <w:rPr>
@@ -1483,7 +1765,7 @@
                 <w:noProof/>
                 <w:webHidden/>
               </w:rPr>
-              <w:t>7</w:t>
+              <w:t>8</w:t>
             </w:r>
             <w:r>
               <w:rPr>
@@ -1511,7 +1793,7 @@
               <w:lang w:eastAsia="en-GB"/>
             </w:rPr>
           </w:pPr>
-          <w:hyperlink w:anchor="_Toc124551875" w:history="1">
+          <w:hyperlink w:anchor="_Toc124600077" w:history="1">
             <w:r>
               <w:rPr>
                 <w:rStyle w:val="Hyperlink"/>
@@ -1536,7 +1818,7 @@
                 <w:rStyle w:val="Hyperlink"/>
                 <w:noProof/>
               </w:rPr>
-              <w:t>References &lt;To-Do&gt;</w:t>
+              <w:t>References</w:t>
             </w:r>
             <w:r>
               <w:rPr>
@@ -1557,7 +1839,7 @@
                 <w:noProof/>
                 <w:webHidden/>
               </w:rPr>
-              <w:instrText xml:space="preserve"> PAGEREF _Toc124551875 \h </w:instrText>
+              <w:instrText xml:space="preserve"> PAGEREF _Toc124600077 \h </w:instrText>
             </w:r>
             <w:r>
               <w:rPr>
@@ -1577,7 +1859,7 @@
                 <w:noProof/>
                 <w:webHidden/>
               </w:rPr>
-              <w:t>8</w:t>
+              <w:t>9</w:t>
             </w:r>
             <w:r>
               <w:rPr>
@@ -1736,7 +2018,7 @@
           <w:u w:val="single"/>
         </w:rPr>
       </w:pPr>
-      <w:bookmarkStart w:id="0" w:name="_Toc124551860"/>
+      <w:bookmarkStart w:id="0" w:name="_Toc124600059"/>
       <w:r>
         <w:rPr>
           <w:b/>
@@ -1747,50 +2029,9 @@
           <w:u w:val="single"/>
         </w:rPr>
         <w:lastRenderedPageBreak/>
-        <w:t>Description (25%)</w:t>
-      </w:r>
-      <w:r>
-        <w:rPr>
-          <w:b/>
-          <w:bCs/>
-          <w:color w:val="000000" w:themeColor="text1"/>
-          <w:sz w:val="32"/>
-          <w:szCs w:val="32"/>
-          <w:u w:val="single"/>
-        </w:rPr>
-        <w:t xml:space="preserve"> – </w:t>
-      </w:r>
-      <w:r>
-        <w:rPr>
-          <w:b/>
-          <w:bCs/>
-          <w:color w:val="000000" w:themeColor="text1"/>
-          <w:sz w:val="32"/>
-          <w:szCs w:val="32"/>
-          <w:u w:val="single"/>
-        </w:rPr>
-        <w:t>224</w:t>
-      </w:r>
-      <w:r>
-        <w:rPr>
-          <w:b/>
-          <w:bCs/>
-          <w:color w:val="000000" w:themeColor="text1"/>
-          <w:sz w:val="32"/>
-          <w:szCs w:val="32"/>
-          <w:u w:val="single"/>
-        </w:rPr>
-        <w:t xml:space="preserve"> words</w:t>
+        <w:t>Description</w:t>
       </w:r>
       <w:bookmarkEnd w:id="0"/>
-    </w:p>
-    <w:p>
-      <w:pPr>
-        <w:spacing w:line="360" w:lineRule="auto"/>
-        <w:rPr>
-          <w:color w:val="000000" w:themeColor="text1"/>
-        </w:rPr>
-      </w:pPr>
     </w:p>
     <w:p>
       <w:pPr>
@@ -1809,7 +2050,7 @@
           <w:u w:val="single"/>
         </w:rPr>
       </w:pPr>
-      <w:bookmarkStart w:id="1" w:name="_Toc124551861"/>
+      <w:bookmarkStart w:id="1" w:name="_Toc124600060"/>
       <w:r>
         <w:rPr>
           <w:b/>
@@ -2054,7 +2295,7 @@
           <w:u w:val="single"/>
         </w:rPr>
       </w:pPr>
-      <w:bookmarkStart w:id="2" w:name="_Toc124551862"/>
+      <w:bookmarkStart w:id="2" w:name="_Toc124600061"/>
       <w:r>
         <w:rPr>
           <w:b/>
@@ -2085,6 +2326,12 @@
         <w:rPr>
           <w:color w:val="000000" w:themeColor="text1"/>
         </w:rPr>
+        <w:t xml:space="preserve">overall </w:t>
+      </w:r>
+      <w:r>
+        <w:rPr>
+          <w:color w:val="000000" w:themeColor="text1"/>
+        </w:rPr>
         <w:t>goal of this project</w:t>
       </w:r>
       <w:r>
@@ -2105,27 +2352,17 @@
         </w:rPr>
         <w:t xml:space="preserve"> behavioural change.</w:t>
       </w:r>
-    </w:p>
-    <w:p>
-      <w:pPr>
-        <w:spacing w:line="360" w:lineRule="auto"/>
-        <w:rPr>
-          <w:color w:val="000000" w:themeColor="text1"/>
-        </w:rPr>
-      </w:pPr>
-    </w:p>
-    <w:p>
-      <w:pPr>
-        <w:spacing w:line="360" w:lineRule="auto"/>
-        <w:rPr>
-          <w:color w:val="000000" w:themeColor="text1"/>
-        </w:rPr>
-      </w:pPr>
-      <w:r>
-        <w:rPr>
-          <w:color w:val="000000" w:themeColor="text1"/>
-        </w:rPr>
-        <w:t>The</w:t>
+      <w:r>
+        <w:rPr>
+          <w:color w:val="000000" w:themeColor="text1"/>
+        </w:rPr>
+        <w:t xml:space="preserve"> To achieve this goal, t</w:t>
+      </w:r>
+      <w:r>
+        <w:rPr>
+          <w:color w:val="000000" w:themeColor="text1"/>
+        </w:rPr>
+        <w:t>he</w:t>
       </w:r>
       <w:r>
         <w:rPr>
@@ -2149,12 +2386,6 @@
         <w:rPr>
           <w:color w:val="000000" w:themeColor="text1"/>
         </w:rPr>
-        <w:t xml:space="preserve">to be achieved </w:t>
-      </w:r>
-      <w:r>
-        <w:rPr>
-          <w:color w:val="000000" w:themeColor="text1"/>
-        </w:rPr>
         <w:t>are providing users the ability to t</w:t>
       </w:r>
       <w:r>
@@ -2407,6 +2638,14 @@
         </w:rPr>
         <w:t xml:space="preserve"> to analyse the potential impact and success gamification can have on reducing individual carbon footprints.</w:t>
       </w:r>
+    </w:p>
+    <w:p>
+      <w:pPr>
+        <w:spacing w:line="360" w:lineRule="auto"/>
+        <w:rPr>
+          <w:color w:val="000000" w:themeColor="text1"/>
+        </w:rPr>
+      </w:pPr>
     </w:p>
     <w:p>
       <w:pPr>
@@ -2457,7 +2696,7 @@
           <w:u w:val="single"/>
         </w:rPr>
       </w:pPr>
-      <w:bookmarkStart w:id="3" w:name="_Toc124551863"/>
+      <w:bookmarkStart w:id="3" w:name="_Toc124600062"/>
       <w:r>
         <w:rPr>
           <w:b/>
@@ -2470,48 +2709,7 @@
         <w:lastRenderedPageBreak/>
         <w:t>Literature Review</w:t>
       </w:r>
-      <w:r>
-        <w:rPr>
-          <w:b/>
-          <w:bCs/>
-          <w:color w:val="000000" w:themeColor="text1"/>
-          <w:sz w:val="32"/>
-          <w:szCs w:val="32"/>
-          <w:u w:val="single"/>
-        </w:rPr>
-        <w:t xml:space="preserve"> (25%)</w:t>
-      </w:r>
-      <w:r>
-        <w:rPr>
-          <w:b/>
-          <w:bCs/>
-          <w:color w:val="000000" w:themeColor="text1"/>
-          <w:sz w:val="32"/>
-          <w:szCs w:val="32"/>
-          <w:u w:val="single"/>
-        </w:rPr>
-        <w:t xml:space="preserve"> 5-600 words</w:t>
-      </w:r>
-      <w:r>
-        <w:rPr>
-          <w:b/>
-          <w:bCs/>
-          <w:color w:val="000000" w:themeColor="text1"/>
-          <w:sz w:val="32"/>
-          <w:szCs w:val="32"/>
-          <w:u w:val="single"/>
-        </w:rPr>
-        <w:t xml:space="preserve"> – Bulk of this report</w:t>
-      </w:r>
       <w:bookmarkEnd w:id="3"/>
-    </w:p>
-    <w:p>
-      <w:pPr>
-        <w:spacing w:line="360" w:lineRule="auto"/>
-        <w:rPr>
-          <w:color w:val="000000" w:themeColor="text1"/>
-        </w:rPr>
-      </w:pPr>
     </w:p>
     <w:p>
       <w:pPr>
@@ -2526,7 +2724,7 @@
           <w:u w:val="single"/>
         </w:rPr>
       </w:pPr>
-      <w:bookmarkStart w:id="4" w:name="_Toc124551864"/>
+      <w:bookmarkStart w:id="4" w:name="_Toc124600063"/>
       <w:r>
         <w:rPr>
           <w:b/>
@@ -2747,7 +2945,7 @@
           <w:u w:val="single"/>
         </w:rPr>
       </w:pPr>
-      <w:bookmarkStart w:id="5" w:name="_Toc124551865"/>
+      <w:bookmarkStart w:id="5" w:name="_Toc124600064"/>
       <w:r>
         <w:rPr>
           <w:b/>
@@ -2876,7 +3074,7 @@
           <w:u w:val="single"/>
         </w:rPr>
       </w:pPr>
-      <w:bookmarkStart w:id="6" w:name="_Toc124551866"/>
+      <w:bookmarkStart w:id="6" w:name="_Toc124600065"/>
       <w:r>
         <w:rPr>
           <w:b/>
@@ -2977,7 +3175,35 @@
         <w:rPr>
           <w:color w:val="000000" w:themeColor="text1"/>
         </w:rPr>
-        <w:t xml:space="preserve">De Dominicis, S., Schultz, P.W. and Bonaiuto, M. (2017) </w:t>
+        <w:t xml:space="preserve">De </w:t>
+      </w:r>
+      <w:proofErr w:type="spellStart"/>
+      <w:r>
+        <w:rPr>
+          <w:color w:val="000000" w:themeColor="text1"/>
+        </w:rPr>
+        <w:t>Dominicis</w:t>
+      </w:r>
+      <w:proofErr w:type="spellEnd"/>
+      <w:r>
+        <w:rPr>
+          <w:color w:val="000000" w:themeColor="text1"/>
+        </w:rPr>
+        <w:t xml:space="preserve">, S., Schultz, P.W. and </w:t>
+      </w:r>
+      <w:proofErr w:type="spellStart"/>
+      <w:r>
+        <w:rPr>
+          <w:color w:val="000000" w:themeColor="text1"/>
+        </w:rPr>
+        <w:t>Bonaiuto</w:t>
+      </w:r>
+      <w:proofErr w:type="spellEnd"/>
+      <w:r>
+        <w:rPr>
+          <w:color w:val="000000" w:themeColor="text1"/>
+        </w:rPr>
+        <w:t xml:space="preserve">, M. (2017) </w:t>
       </w:r>
       <w:r>
         <w:rPr>
@@ -2989,7 +3215,35 @@
         <w:rPr>
           <w:color w:val="000000" w:themeColor="text1"/>
         </w:rPr>
-        <w:t>De Dominicis, S., Schultz, P.W. and Bonaiuto, M.</w:t>
+        <w:t xml:space="preserve">De </w:t>
+      </w:r>
+      <w:proofErr w:type="spellStart"/>
+      <w:r>
+        <w:rPr>
+          <w:color w:val="000000" w:themeColor="text1"/>
+        </w:rPr>
+        <w:t>Dominicis</w:t>
+      </w:r>
+      <w:proofErr w:type="spellEnd"/>
+      <w:r>
+        <w:rPr>
+          <w:color w:val="000000" w:themeColor="text1"/>
+        </w:rPr>
+        <w:t xml:space="preserve">, S., Schultz, P.W. and </w:t>
+      </w:r>
+      <w:proofErr w:type="spellStart"/>
+      <w:r>
+        <w:rPr>
+          <w:color w:val="000000" w:themeColor="text1"/>
+        </w:rPr>
+        <w:t>Bonaiuto</w:t>
+      </w:r>
+      <w:proofErr w:type="spellEnd"/>
+      <w:r>
+        <w:rPr>
+          <w:color w:val="000000" w:themeColor="text1"/>
+        </w:rPr>
+        <w:t>, M.</w:t>
       </w:r>
       <w:r>
         <w:rPr>
@@ -3013,20 +3267,94 @@
         <w:rPr>
           <w:color w:val="000000" w:themeColor="text1"/>
         </w:rPr>
+        <w:t>(</w:t>
+      </w:r>
+      <w:r>
+        <w:rPr>
+          <w:color w:val="000000" w:themeColor="text1"/>
+        </w:rPr>
+        <w:t>Nolan, J.M. and Schultz, P.W. (2013)</w:t>
+      </w:r>
+      <w:r>
+        <w:rPr>
+          <w:color w:val="000000" w:themeColor="text1"/>
+        </w:rPr>
+        <w:t>)</w:t>
+      </w:r>
+      <w:r>
+        <w:rPr>
+          <w:color w:val="000000" w:themeColor="text1"/>
+        </w:rPr>
+        <w:t xml:space="preserve"> </w:t>
+      </w:r>
+      <w:r>
+        <w:rPr>
+          <w:color w:val="000000" w:themeColor="text1"/>
+        </w:rPr>
+        <w:t xml:space="preserve">which explains how egoistic or self-interest motivated </w:t>
+      </w:r>
+      <w:r>
+        <w:rPr>
+          <w:color w:val="000000" w:themeColor="text1"/>
+        </w:rPr>
         <w:lastRenderedPageBreak/>
-        <w:t>(</w:t>
-      </w:r>
-      <w:r>
-        <w:rPr>
-          <w:color w:val="000000" w:themeColor="text1"/>
-        </w:rPr>
-        <w:t>Nolan, J.M. and Schultz, P.W. (2013)</w:t>
-      </w:r>
-      <w:r>
-        <w:rPr>
-          <w:color w:val="000000" w:themeColor="text1"/>
-        </w:rPr>
-        <w:t>)</w:t>
+        <w:t>values and altruistic or self-transcendent values are hierarchically structured, whereby altruism is inclusive of self-interest.</w:t>
+      </w:r>
+    </w:p>
+    <w:p>
+      <w:pPr>
+        <w:spacing w:line="360" w:lineRule="auto"/>
+        <w:rPr>
+          <w:color w:val="000000" w:themeColor="text1"/>
+        </w:rPr>
+      </w:pPr>
+    </w:p>
+    <w:p>
+      <w:pPr>
+        <w:spacing w:line="360" w:lineRule="auto"/>
+        <w:rPr>
+          <w:color w:val="000000" w:themeColor="text1"/>
+        </w:rPr>
+      </w:pPr>
+      <w:r>
+        <w:rPr>
+          <w:color w:val="000000" w:themeColor="text1"/>
+        </w:rPr>
+        <w:t xml:space="preserve">From a social aspect, </w:t>
+      </w:r>
+      <w:proofErr w:type="spellStart"/>
+      <w:r>
+        <w:rPr>
+          <w:color w:val="000000" w:themeColor="text1"/>
+        </w:rPr>
+        <w:t>Bouman</w:t>
+      </w:r>
+      <w:proofErr w:type="spellEnd"/>
+      <w:r>
+        <w:rPr>
+          <w:color w:val="000000" w:themeColor="text1"/>
+        </w:rPr>
+        <w:t xml:space="preserve">, T., Steg, L. and </w:t>
+      </w:r>
+      <w:proofErr w:type="spellStart"/>
+      <w:r>
+        <w:rPr>
+          <w:color w:val="000000" w:themeColor="text1"/>
+        </w:rPr>
+        <w:t>Zawadzki</w:t>
+      </w:r>
+      <w:proofErr w:type="spellEnd"/>
+      <w:r>
+        <w:rPr>
+          <w:color w:val="000000" w:themeColor="text1"/>
+        </w:rPr>
+        <w:t>, S.J. (2020)</w:t>
+      </w:r>
+      <w:r>
+        <w:rPr>
+          <w:color w:val="000000" w:themeColor="text1"/>
+        </w:rPr>
+        <w:t xml:space="preserve"> argue that the values individuals perceive their groups to endorse can critically motivate individuals to engage in pro-environmental action.</w:t>
       </w:r>
       <w:r>
         <w:rPr>
@@ -3034,71 +3362,47 @@
         </w:rPr>
         <w:t xml:space="preserve"> </w:t>
       </w:r>
-      <w:r>
-        <w:rPr>
-          <w:color w:val="000000" w:themeColor="text1"/>
-        </w:rPr>
-        <w:t>which explains how egoistic or self-interest motivated values and altruistic or self-transcendent values are hierarchically structured, whereby altruism is inclusive of self-interest.</w:t>
-      </w:r>
-    </w:p>
-    <w:p>
-      <w:pPr>
-        <w:spacing w:line="360" w:lineRule="auto"/>
-        <w:rPr>
-          <w:color w:val="000000" w:themeColor="text1"/>
-        </w:rPr>
-      </w:pPr>
-    </w:p>
-    <w:p>
-      <w:pPr>
-        <w:spacing w:line="360" w:lineRule="auto"/>
-        <w:rPr>
-          <w:color w:val="000000" w:themeColor="text1"/>
-        </w:rPr>
-      </w:pPr>
-      <w:r>
-        <w:rPr>
-          <w:color w:val="000000" w:themeColor="text1"/>
-        </w:rPr>
-        <w:t xml:space="preserve">From a social aspect, </w:t>
-      </w:r>
-      <w:r>
-        <w:rPr>
-          <w:color w:val="000000" w:themeColor="text1"/>
-        </w:rPr>
-        <w:t>Bouman, T., Steg, L. and Zawadzki, S.J. (2020)</w:t>
-      </w:r>
-      <w:r>
-        <w:rPr>
-          <w:color w:val="000000" w:themeColor="text1"/>
-        </w:rPr>
-        <w:t xml:space="preserve"> argue that the values individuals perceive their groups to endorse can critically motivate individuals to engage in pro-environmental action.</w:t>
-      </w:r>
-      <w:r>
-        <w:rPr>
-          <w:color w:val="000000" w:themeColor="text1"/>
-        </w:rPr>
+      <w:proofErr w:type="spellStart"/>
+      <w:r>
+        <w:rPr>
+          <w:color w:val="000000" w:themeColor="text1"/>
+        </w:rPr>
+        <w:t>Bouman</w:t>
+      </w:r>
+      <w:proofErr w:type="spellEnd"/>
+      <w:r>
+        <w:rPr>
+          <w:color w:val="000000" w:themeColor="text1"/>
+        </w:rPr>
+        <w:t xml:space="preserve">, T., Steg, L. and </w:t>
+      </w:r>
+      <w:proofErr w:type="spellStart"/>
+      <w:r>
+        <w:rPr>
+          <w:color w:val="000000" w:themeColor="text1"/>
+        </w:rPr>
+        <w:t>Zawadzki</w:t>
+      </w:r>
+      <w:proofErr w:type="spellEnd"/>
+      <w:r>
+        <w:rPr>
+          <w:color w:val="000000" w:themeColor="text1"/>
+        </w:rPr>
+        <w:t xml:space="preserve">, S.J. (2020) </w:t>
+      </w:r>
+      <w:r>
+        <w:rPr>
+          <w:color w:val="000000" w:themeColor="text1"/>
+        </w:rPr>
+        <w:t>expand on the work of the “Social Identity” outlined by</w:t>
+      </w:r>
+      <w:r>
         <w:t xml:space="preserve"> </w:t>
       </w:r>
       <w:r>
         <w:rPr>
           <w:color w:val="000000" w:themeColor="text1"/>
         </w:rPr>
-        <w:t xml:space="preserve">Bouman, T., Steg, L. and Zawadzki, S.J. (2020) </w:t>
-      </w:r>
-      <w:r>
-        <w:rPr>
-          <w:color w:val="000000" w:themeColor="text1"/>
-        </w:rPr>
-        <w:t>expand on the work of the “Social Identity” outlined by</w:t>
-      </w:r>
-      <w:r>
-        <w:t xml:space="preserve"> </w:t>
-      </w:r>
-      <w:r>
-        <w:rPr>
-          <w:color w:val="000000" w:themeColor="text1"/>
-        </w:rPr>
         <w:t>Fielding, K.S. and Hornsey, M.J. (2016)</w:t>
       </w:r>
       <w:r>
@@ -3107,11 +3411,33 @@
         </w:rPr>
         <w:t xml:space="preserve"> and </w:t>
       </w:r>
-      <w:r>
-        <w:rPr>
-          <w:color w:val="000000" w:themeColor="text1"/>
-        </w:rPr>
-        <w:t>Jans, L., Bouman, T. and Fielding, K. (2018)</w:t>
+      <w:proofErr w:type="spellStart"/>
+      <w:r>
+        <w:rPr>
+          <w:color w:val="000000" w:themeColor="text1"/>
+        </w:rPr>
+        <w:t>Jans</w:t>
+      </w:r>
+      <w:proofErr w:type="spellEnd"/>
+      <w:r>
+        <w:rPr>
+          <w:color w:val="000000" w:themeColor="text1"/>
+        </w:rPr>
+        <w:t xml:space="preserve">, L., </w:t>
+      </w:r>
+      <w:proofErr w:type="spellStart"/>
+      <w:r>
+        <w:rPr>
+          <w:color w:val="000000" w:themeColor="text1"/>
+        </w:rPr>
+        <w:t>Bouman</w:t>
+      </w:r>
+      <w:proofErr w:type="spellEnd"/>
+      <w:r>
+        <w:rPr>
+          <w:color w:val="000000" w:themeColor="text1"/>
+        </w:rPr>
+        <w:t>, T. and Fielding, K. (2018)</w:t>
       </w:r>
       <w:r>
         <w:rPr>
@@ -3139,7 +3465,19 @@
         <w:rPr>
           <w:color w:val="000000" w:themeColor="text1"/>
         </w:rPr>
-        <w:t>With increasing awareness of the proportion of individual impact being tiny compared to large corporations, society feels a lack of responsibility to tackle climate change and argues that no one individual has the capability to make a meaningful change in global emissions</w:t>
+        <w:t xml:space="preserve">With increasing awareness of the proportion of individual impact being </w:t>
+      </w:r>
+      <w:r>
+        <w:rPr>
+          <w:color w:val="000000" w:themeColor="text1"/>
+        </w:rPr>
+        <w:t>negligible</w:t>
+      </w:r>
+      <w:r>
+        <w:rPr>
+          <w:color w:val="000000" w:themeColor="text1"/>
+        </w:rPr>
+        <w:t xml:space="preserve"> compared to large corporations, society feels a lack of responsibility to tackle climate change and argues that no one individual has the capability to make a meaningful change in global emissions</w:t>
       </w:r>
       <w:r>
         <w:rPr>
@@ -3147,11 +3485,19 @@
         </w:rPr>
         <w:t xml:space="preserve"> (</w:t>
       </w:r>
-      <w:r>
-        <w:rPr>
-          <w:color w:val="000000" w:themeColor="text1"/>
-        </w:rPr>
-        <w:t>Schwenkenbecher, A. (2014)</w:t>
+      <w:proofErr w:type="spellStart"/>
+      <w:r>
+        <w:rPr>
+          <w:color w:val="000000" w:themeColor="text1"/>
+        </w:rPr>
+        <w:t>Schwenkenbecher</w:t>
+      </w:r>
+      <w:proofErr w:type="spellEnd"/>
+      <w:r>
+        <w:rPr>
+          <w:color w:val="000000" w:themeColor="text1"/>
+        </w:rPr>
+        <w:t>, A. (2014)</w:t>
       </w:r>
       <w:r>
         <w:rPr>
@@ -3191,7 +3537,7 @@
           <w:u w:val="single"/>
         </w:rPr>
       </w:pPr>
-      <w:bookmarkStart w:id="7" w:name="_Toc124551867"/>
+      <w:bookmarkStart w:id="7" w:name="_Toc124600066"/>
       <w:r>
         <w:rPr>
           <w:b/>
@@ -3205,19 +3551,28 @@
       </w:r>
       <w:bookmarkEnd w:id="7"/>
     </w:p>
-    <w:p/>
-    <w:p>
-      <w:pPr>
-        <w:spacing w:line="360" w:lineRule="auto"/>
-      </w:pPr>
-      <w:r>
-        <w:t xml:space="preserve">Deterding, S. et al. (2011) </w:t>
+    <w:p>
+      <w:pPr>
+        <w:spacing w:line="360" w:lineRule="auto"/>
+      </w:pPr>
+      <w:proofErr w:type="spellStart"/>
+      <w:r>
+        <w:t>Deterding</w:t>
+      </w:r>
+      <w:proofErr w:type="spellEnd"/>
+      <w:r>
+        <w:t xml:space="preserve">, S. et al. (2011) </w:t>
       </w:r>
       <w:r>
         <w:t xml:space="preserve">define gamification as “the use of game design elements in non-game contexts”, with </w:t>
       </w:r>
-      <w:r>
-        <w:t xml:space="preserve">Sailer, M. et al. (2017) </w:t>
+      <w:proofErr w:type="spellStart"/>
+      <w:r>
+        <w:t>Sailer</w:t>
+      </w:r>
+      <w:proofErr w:type="spellEnd"/>
+      <w:r>
+        <w:t xml:space="preserve">, M. et al. (2017) </w:t>
       </w:r>
       <w:r>
         <w:t>expanding on this definition, saying “to foster human motivation and performance in regard to a given activity.”</w:t>
@@ -3239,7 +3594,15 @@
         <w:spacing w:line="360" w:lineRule="auto"/>
       </w:pPr>
       <w:r>
-        <w:t>Xi, N. and Hamari, J.</w:t>
+        <w:t xml:space="preserve">Xi, N. and </w:t>
+      </w:r>
+      <w:proofErr w:type="spellStart"/>
+      <w:r>
+        <w:t>Hamari</w:t>
+      </w:r>
+      <w:proofErr w:type="spellEnd"/>
+      <w:r>
+        <w:t>, J.</w:t>
       </w:r>
       <w:r>
         <w:t>’s</w:t>
@@ -3254,8 +3617,6 @@
         <w:t>, to create an effective, environmentally gamified app to reduce individual carbon footprints.</w:t>
       </w:r>
     </w:p>
-    <w:p/>
-    <w:p/>
     <w:p/>
     <w:p>
       <w:pPr>
@@ -3272,7 +3633,7 @@
           <w:u w:val="single"/>
         </w:rPr>
       </w:pPr>
-      <w:bookmarkStart w:id="8" w:name="_Toc124551868"/>
+      <w:bookmarkStart w:id="8" w:name="_Toc124600067"/>
       <w:r>
         <w:rPr>
           <w:b/>
@@ -3282,6 +3643,7 @@
           <w:szCs w:val="28"/>
           <w:u w:val="single"/>
         </w:rPr>
+        <w:lastRenderedPageBreak/>
         <w:t>Existing Solutions</w:t>
       </w:r>
       <w:bookmarkEnd w:id="8"/>
@@ -3409,6 +3771,38 @@
         <w:rPr>
           <w:color w:val="000000" w:themeColor="text1"/>
         </w:rPr>
+        <w:t xml:space="preserve"> (</w:t>
+      </w:r>
+      <w:r>
+        <w:rPr>
+          <w:color w:val="000000" w:themeColor="text1"/>
+        </w:rPr>
+        <w:t xml:space="preserve">(Xi, N. and </w:t>
+      </w:r>
+      <w:proofErr w:type="spellStart"/>
+      <w:r>
+        <w:rPr>
+          <w:color w:val="000000" w:themeColor="text1"/>
+        </w:rPr>
+        <w:t>Hamari</w:t>
+      </w:r>
+      <w:proofErr w:type="spellEnd"/>
+      <w:r>
+        <w:rPr>
+          <w:color w:val="000000" w:themeColor="text1"/>
+        </w:rPr>
+        <w:t>, J.’s (2019)</w:t>
+      </w:r>
+      <w:r>
+        <w:rPr>
+          <w:color w:val="000000" w:themeColor="text1"/>
+        </w:rPr>
+        <w:t>)</w:t>
+      </w:r>
+      <w:r>
+        <w:rPr>
+          <w:color w:val="000000" w:themeColor="text1"/>
+        </w:rPr>
         <w:t xml:space="preserve">. </w:t>
       </w:r>
       <w:r>
@@ -3463,25 +3857,7 @@
         <w:rPr>
           <w:color w:val="000000" w:themeColor="text1"/>
         </w:rPr>
-        <w:t xml:space="preserve"> (</w:t>
-      </w:r>
-      <w:r>
-        <w:rPr>
-          <w:color w:val="000000" w:themeColor="text1"/>
-        </w:rPr>
-        <w:t>Xi, N. and Hamari, J.’s (2019)</w:t>
-      </w:r>
-      <w:r>
-        <w:rPr>
-          <w:color w:val="000000" w:themeColor="text1"/>
-        </w:rPr>
-        <w:t>)</w:t>
-      </w:r>
-      <w:r>
-        <w:rPr>
-          <w:color w:val="000000" w:themeColor="text1"/>
-        </w:rPr>
-        <w:t xml:space="preserve">. </w:t>
+        <w:t>.</w:t>
       </w:r>
     </w:p>
     <w:p>
@@ -3508,7 +3884,7 @@
           <w:u w:val="single"/>
         </w:rPr>
       </w:pPr>
-      <w:bookmarkStart w:id="9" w:name="_Toc124551869"/>
+      <w:bookmarkStart w:id="9" w:name="_Toc124600068"/>
       <w:r>
         <w:rPr>
           <w:b/>
@@ -3605,8 +3981,16 @@
         <w:rPr>
           <w:color w:val="000000" w:themeColor="text1"/>
         </w:rPr>
-        <w:t>, motivations and direction will be taken forward throughout this report, to aid in the design of this project.</w:t>
-      </w:r>
+        <w:t>, motivations and direction will be taken forward to aid in the design of this project.</w:t>
+      </w:r>
+    </w:p>
+    <w:p>
+      <w:pPr>
+        <w:spacing w:line="360" w:lineRule="auto"/>
+        <w:rPr>
+          <w:color w:val="000000" w:themeColor="text1"/>
+        </w:rPr>
+      </w:pPr>
     </w:p>
     <w:p>
       <w:pPr>
@@ -3689,7 +4073,7 @@
           <w:u w:val="single"/>
         </w:rPr>
       </w:pPr>
-      <w:bookmarkStart w:id="10" w:name="_Toc124551870"/>
+      <w:bookmarkStart w:id="10" w:name="_Toc124600069"/>
       <w:r>
         <w:rPr>
           <w:b/>
@@ -3700,36 +4084,25 @@
           <w:u w:val="single"/>
         </w:rPr>
         <w:lastRenderedPageBreak/>
-        <w:t>Plan of Work (Gantt Chart)</w:t>
-      </w:r>
-      <w:r>
+        <w:t>Plan of Work</w:t>
+      </w:r>
+      <w:bookmarkEnd w:id="10"/>
+    </w:p>
+    <w:p/>
+    <w:p>
+      <w:pPr>
+        <w:pStyle w:val="Heading3"/>
+        <w:numPr>
+          <w:ilvl w:val="1"/>
+          <w:numId w:val="1"/>
+        </w:numPr>
         <w:rPr>
           <w:b/>
           <w:bCs/>
-          <w:color w:val="000000" w:themeColor="text1"/>
-          <w:sz w:val="32"/>
-          <w:szCs w:val="32"/>
           <w:u w:val="single"/>
         </w:rPr>
-        <w:t xml:space="preserve"> (25%)</w:t>
-      </w:r>
-      <w:bookmarkEnd w:id="10"/>
-    </w:p>
-    <w:p>
-      <w:pPr>
-        <w:spacing w:line="360" w:lineRule="auto"/>
-        <w:rPr>
-          <w:color w:val="000000" w:themeColor="text1"/>
-        </w:rPr>
-      </w:pPr>
-    </w:p>
-    <w:p>
-      <w:pPr>
-        <w:spacing w:line="360" w:lineRule="auto"/>
-        <w:rPr>
-          <w:color w:val="000000" w:themeColor="text1"/>
-        </w:rPr>
-      </w:pPr>
+      </w:pPr>
+      <w:bookmarkStart w:id="11" w:name="_Toc124600070"/>
       <w:r>
         <w:rPr>
           <w:noProof/>
@@ -3737,21 +4110,21 @@
         <mc:AlternateContent>
           <mc:Choice Requires="wps">
             <w:drawing>
-              <wp:anchor distT="0" distB="0" distL="114300" distR="114300" simplePos="0" relativeHeight="251660288" behindDoc="1" locked="0" layoutInCell="1" allowOverlap="1" wp14:anchorId="7284EBC1" wp14:editId="361F5831">
+              <wp:anchor distT="0" distB="0" distL="114300" distR="114300" simplePos="0" relativeHeight="251660288" behindDoc="1" locked="0" layoutInCell="1" allowOverlap="1" wp14:anchorId="7284EBC1" wp14:editId="45D6985D">
                 <wp:simplePos x="0" y="0"/>
                 <wp:positionH relativeFrom="column">
-                  <wp:posOffset>-894715</wp:posOffset>
+                  <wp:posOffset>-914824</wp:posOffset>
                 </wp:positionH>
                 <wp:positionV relativeFrom="paragraph">
-                  <wp:posOffset>4425950</wp:posOffset>
+                  <wp:posOffset>4765464</wp:posOffset>
                 </wp:positionV>
-                <wp:extent cx="7520940" cy="635"/>
-                <wp:effectExtent l="0" t="0" r="0" b="12065"/>
+                <wp:extent cx="7520940" cy="402590"/>
+                <wp:effectExtent l="0" t="0" r="0" b="3810"/>
                 <wp:wrapTight wrapText="bothSides">
                   <wp:wrapPolygon edited="0">
                     <wp:start x="0" y="0"/>
-                    <wp:lineTo x="0" y="0"/>
-                    <wp:lineTo x="21556" y="0"/>
+                    <wp:lineTo x="0" y="21123"/>
+                    <wp:lineTo x="21556" y="21123"/>
                     <wp:lineTo x="21556" y="0"/>
                     <wp:lineTo x="0" y="0"/>
                   </wp:wrapPolygon>
@@ -3765,7 +4138,7 @@
                       <wps:spPr>
                         <a:xfrm>
                           <a:off x="0" y="0"/>
-                          <a:ext cx="7520940" cy="635"/>
+                          <a:ext cx="7520940" cy="402590"/>
                         </a:xfrm>
                         <a:prstGeom prst="rect">
                           <a:avLst/>
@@ -3790,29 +4163,28 @@
                             <w:r>
                               <w:t xml:space="preserve">Figure </w:t>
                             </w:r>
+                            <w:fldSimple w:instr=" SEQ Figure \* ARABIC ">
+                              <w:r>
+                                <w:rPr>
+                                  <w:noProof/>
+                                </w:rPr>
+                                <w:t>1</w:t>
+                              </w:r>
+                            </w:fldSimple>
                             <w:r>
-                              <w:fldChar w:fldCharType="begin"/>
+                              <w:t>: Gantt chart</w:t>
                             </w:r>
                             <w:r>
-                              <w:instrText xml:space="preserve"> SEQ Figure \* ARABIC </w:instrText>
+                              <w:t xml:space="preserve"> illustrating the plan of work for the project</w:t>
                             </w:r>
                             <w:r>
-                              <w:fldChar w:fldCharType="separate"/>
+                              <w:t xml:space="preserve">. </w:t>
                             </w:r>
                             <w:r>
-                              <w:rPr>
-                                <w:noProof/>
-                              </w:rPr>
-                              <w:t>1</w:t>
+                              <w:t>Task stages, tasks themselves and milestones are labelled on the left hand side corresponding to the rows, and the dates are labelled on the vertical axis along the columns. M</w:t>
                             </w:r>
                             <w:r>
-                              <w:rPr>
-                                <w:noProof/>
-                              </w:rPr>
-                              <w:fldChar w:fldCharType="end"/>
-                            </w:r>
-                            <w:r>
-                              <w:t xml:space="preserve">: Gantt chart. Milestones are represented by diamonds and </w:t>
+                              <w:t xml:space="preserve">ilestones are represented by diamonds and </w:t>
                             </w:r>
                             <w:r>
                               <w:t>dependencies</w:t>
@@ -3826,6 +4198,9 @@
                             <w:r>
                               <w:t xml:space="preserve"> by connected arrows, which means one task cannot start until the connected task is finished.</w:t>
                             </w:r>
+                            <w:r>
+                              <w:t xml:space="preserve"> The number of days for each task is labelled in each bar.</w:t>
+                            </w:r>
                           </w:p>
                         </w:txbxContent>
                       </wps:txbx>
@@ -3833,11 +4208,14 @@
                         <a:prstTxWarp prst="textNoShape">
                           <a:avLst/>
                         </a:prstTxWarp>
-                        <a:spAutoFit/>
+                        <a:noAutofit/>
                       </wps:bodyPr>
                     </wps:wsp>
                   </a:graphicData>
                 </a:graphic>
+                <wp14:sizeRelV relativeFrom="margin">
+                  <wp14:pctHeight>0</wp14:pctHeight>
+                </wp14:sizeRelV>
               </wp:anchor>
             </w:drawing>
           </mc:Choice>
@@ -3847,8 +4225,8 @@
                 <v:stroke joinstyle="miter"/>
                 <v:path gradientshapeok="t" o:connecttype="rect"/>
               </v:shapetype>
-              <v:shape id="Text Box 2" o:spid="_x0000_s1026" type="#_x0000_t202" style="position:absolute;margin-left:-70.45pt;margin-top:348.5pt;width:592.2pt;height:.05pt;z-index:-251656192;visibility:visible;mso-wrap-style:square;mso-wrap-distance-left:9pt;mso-wrap-distance-top:0;mso-wrap-distance-right:9pt;mso-wrap-distance-bottom:0;mso-position-horizontal:absolute;mso-position-horizontal-relative:text;mso-position-vertical:absolute;mso-position-vertical-relative:text;v-text-anchor:top" o:gfxdata="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" stroked="f">
-                <v:textbox style="mso-fit-shape-to-text:t" inset="0,0,0,0">
+              <v:shape id="Text Box 2" o:spid="_x0000_s1026" type="#_x0000_t202" style="position:absolute;left:0;text-align:left;margin-left:-72.05pt;margin-top:375.25pt;width:592.2pt;height:31.7pt;z-index:-251656192;visibility:visible;mso-wrap-style:square;mso-height-percent:0;mso-wrap-distance-left:9pt;mso-wrap-distance-top:0;mso-wrap-distance-right:9pt;mso-wrap-distance-bottom:0;mso-position-horizontal:absolute;mso-position-horizontal-relative:text;mso-position-vertical:absolute;mso-position-vertical-relative:text;mso-height-percent:0;mso-height-relative:margin;v-text-anchor:top" o:gfxdata="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" stroked="f">
+                <v:textbox inset="0,0,0,0">
                   <w:txbxContent>
                     <w:p>
                       <w:pPr>
@@ -3861,29 +4239,28 @@
                       <w:r>
                         <w:t xml:space="preserve">Figure </w:t>
                       </w:r>
+                      <w:fldSimple w:instr=" SEQ Figure \* ARABIC ">
+                        <w:r>
+                          <w:rPr>
+                            <w:noProof/>
+                          </w:rPr>
+                          <w:t>1</w:t>
+                        </w:r>
+                      </w:fldSimple>
                       <w:r>
-                        <w:fldChar w:fldCharType="begin"/>
+                        <w:t>: Gantt chart</w:t>
                       </w:r>
                       <w:r>
-                        <w:instrText xml:space="preserve"> SEQ Figure \* ARABIC </w:instrText>
+                        <w:t xml:space="preserve"> illustrating the plan of work for the project</w:t>
                       </w:r>
                       <w:r>
-                        <w:fldChar w:fldCharType="separate"/>
+                        <w:t xml:space="preserve">. </w:t>
                       </w:r>
                       <w:r>
-                        <w:rPr>
-                          <w:noProof/>
-                        </w:rPr>
-                        <w:t>1</w:t>
+                        <w:t>Task stages, tasks themselves and milestones are labelled on the left hand side corresponding to the rows, and the dates are labelled on the vertical axis along the columns. M</w:t>
                       </w:r>
                       <w:r>
-                        <w:rPr>
-                          <w:noProof/>
-                        </w:rPr>
-                        <w:fldChar w:fldCharType="end"/>
-                      </w:r>
-                      <w:r>
-                        <w:t xml:space="preserve">: Gantt chart. Milestones are represented by diamonds and </w:t>
+                        <w:t xml:space="preserve">ilestones are represented by diamonds and </w:t>
                       </w:r>
                       <w:r>
                         <w:t>dependencies</w:t>
@@ -3897,6 +4274,9 @@
                       <w:r>
                         <w:t xml:space="preserve"> by connected arrows, which means one task cannot start until the connected task is finished.</w:t>
                       </w:r>
+                      <w:r>
+                        <w:t xml:space="preserve"> The number of days for each task is labelled in each bar.</w:t>
+                      </w:r>
                     </w:p>
                   </w:txbxContent>
                 </v:textbox>
@@ -3912,13 +4292,13 @@
           <w:color w:val="000000" w:themeColor="text1"/>
         </w:rPr>
         <w:drawing>
-          <wp:anchor distT="0" distB="0" distL="114300" distR="114300" simplePos="0" relativeHeight="251658240" behindDoc="1" locked="0" layoutInCell="1" allowOverlap="1" wp14:anchorId="1054DA2A" wp14:editId="5086E52C">
+          <wp:anchor distT="0" distB="0" distL="114300" distR="114300" simplePos="0" relativeHeight="251658240" behindDoc="1" locked="0" layoutInCell="1" allowOverlap="1" wp14:anchorId="1054DA2A" wp14:editId="383C503C">
             <wp:simplePos x="0" y="0"/>
             <wp:positionH relativeFrom="column">
-              <wp:posOffset>-894715</wp:posOffset>
+              <wp:posOffset>-914682</wp:posOffset>
             </wp:positionH>
             <wp:positionV relativeFrom="paragraph">
-              <wp:posOffset>0</wp:posOffset>
+              <wp:posOffset>323497</wp:posOffset>
             </wp:positionV>
             <wp:extent cx="7520940" cy="4368800"/>
             <wp:effectExtent l="0" t="0" r="0" b="0"/>
@@ -3975,6 +4355,789 @@
           </wp:anchor>
         </w:drawing>
       </w:r>
+      <w:r>
+        <w:rPr>
+          <w:b/>
+          <w:bCs/>
+          <w:color w:val="000000" w:themeColor="text1"/>
+          <w:sz w:val="28"/>
+          <w:szCs w:val="28"/>
+          <w:u w:val="single"/>
+        </w:rPr>
+        <w:t>Gantt Chart</w:t>
+      </w:r>
+      <w:bookmarkEnd w:id="11"/>
+    </w:p>
+    <w:p>
+      <w:pPr>
+        <w:spacing w:line="360" w:lineRule="auto"/>
+        <w:rPr>
+          <w:color w:val="000000" w:themeColor="text1"/>
+        </w:rPr>
+      </w:pPr>
+    </w:p>
+    <w:p>
+      <w:pPr>
+        <w:spacing w:line="360" w:lineRule="auto"/>
+        <w:rPr>
+          <w:color w:val="000000" w:themeColor="text1"/>
+        </w:rPr>
+      </w:pPr>
+    </w:p>
+    <w:p>
+      <w:pPr>
+        <w:spacing w:line="360" w:lineRule="auto"/>
+        <w:rPr>
+          <w:color w:val="000000" w:themeColor="text1"/>
+        </w:rPr>
+      </w:pPr>
+    </w:p>
+    <w:p>
+      <w:pPr>
+        <w:spacing w:line="360" w:lineRule="auto"/>
+        <w:rPr>
+          <w:color w:val="000000" w:themeColor="text1"/>
+        </w:rPr>
+      </w:pPr>
+    </w:p>
+    <w:p>
+      <w:pPr>
+        <w:spacing w:line="360" w:lineRule="auto"/>
+        <w:rPr>
+          <w:color w:val="000000" w:themeColor="text1"/>
+        </w:rPr>
+      </w:pPr>
+    </w:p>
+    <w:p>
+      <w:pPr>
+        <w:spacing w:line="360" w:lineRule="auto"/>
+        <w:rPr>
+          <w:color w:val="000000" w:themeColor="text1"/>
+        </w:rPr>
+      </w:pPr>
+    </w:p>
+    <w:p>
+      <w:pPr>
+        <w:spacing w:line="360" w:lineRule="auto"/>
+        <w:rPr>
+          <w:color w:val="000000" w:themeColor="text1"/>
+        </w:rPr>
+      </w:pPr>
+    </w:p>
+    <w:p>
+      <w:pPr>
+        <w:spacing w:line="360" w:lineRule="auto"/>
+        <w:rPr>
+          <w:color w:val="000000" w:themeColor="text1"/>
+        </w:rPr>
+      </w:pPr>
+    </w:p>
+    <w:p>
+      <w:pPr>
+        <w:spacing w:line="360" w:lineRule="auto"/>
+        <w:rPr>
+          <w:color w:val="000000" w:themeColor="text1"/>
+        </w:rPr>
+      </w:pPr>
+    </w:p>
+    <w:p>
+      <w:pPr>
+        <w:spacing w:line="360" w:lineRule="auto"/>
+        <w:rPr>
+          <w:color w:val="000000" w:themeColor="text1"/>
+        </w:rPr>
+      </w:pPr>
+    </w:p>
+    <w:p>
+      <w:pPr>
+        <w:spacing w:line="360" w:lineRule="auto"/>
+        <w:rPr>
+          <w:color w:val="000000" w:themeColor="text1"/>
+        </w:rPr>
+      </w:pPr>
+    </w:p>
+    <w:p>
+      <w:pPr>
+        <w:pStyle w:val="Heading3"/>
+        <w:numPr>
+          <w:ilvl w:val="1"/>
+          <w:numId w:val="1"/>
+        </w:numPr>
+        <w:rPr>
+          <w:b/>
+          <w:bCs/>
+          <w:u w:val="single"/>
+        </w:rPr>
+      </w:pPr>
+      <w:bookmarkStart w:id="12" w:name="_Toc124600071"/>
+      <w:r>
+        <w:rPr>
+          <w:b/>
+          <w:bCs/>
+          <w:color w:val="000000" w:themeColor="text1"/>
+          <w:sz w:val="28"/>
+          <w:szCs w:val="28"/>
+          <w:u w:val="single"/>
+        </w:rPr>
+        <w:lastRenderedPageBreak/>
+        <w:t>Tasks, Schedule and Milestones</w:t>
+      </w:r>
+      <w:bookmarkEnd w:id="12"/>
+    </w:p>
+    <w:p>
+      <w:pPr>
+        <w:spacing w:line="360" w:lineRule="auto"/>
+        <w:rPr>
+          <w:color w:val="000000" w:themeColor="text1"/>
+        </w:rPr>
+      </w:pPr>
+      <w:r>
+        <w:rPr>
+          <w:noProof/>
+          <w:color w:val="000000" w:themeColor="text1"/>
+        </w:rPr>
+        <w:drawing>
+          <wp:anchor distT="0" distB="0" distL="114300" distR="114300" simplePos="0" relativeHeight="251661312" behindDoc="1" locked="0" layoutInCell="1" allowOverlap="1" wp14:anchorId="40DB405C" wp14:editId="12975BCE">
+            <wp:simplePos x="0" y="0"/>
+            <wp:positionH relativeFrom="column">
+              <wp:posOffset>880110</wp:posOffset>
+            </wp:positionH>
+            <wp:positionV relativeFrom="paragraph">
+              <wp:posOffset>19685</wp:posOffset>
+            </wp:positionV>
+            <wp:extent cx="3629660" cy="5034280"/>
+            <wp:effectExtent l="0" t="0" r="2540" b="0"/>
+            <wp:wrapTight wrapText="bothSides">
+              <wp:wrapPolygon edited="0">
+                <wp:start x="0" y="0"/>
+                <wp:lineTo x="0" y="21524"/>
+                <wp:lineTo x="21540" y="21524"/>
+                <wp:lineTo x="21540" y="0"/>
+                <wp:lineTo x="0" y="0"/>
+              </wp:wrapPolygon>
+            </wp:wrapTight>
+            <wp:docPr id="3" name="Picture 3" descr="Table&#10;&#10;Description automatically generated"/>
+            <wp:cNvGraphicFramePr>
+              <a:graphicFrameLocks xmlns:a="http://schemas.openxmlformats.org/drawingml/2006/main" noChangeAspect="1"/>
+            </wp:cNvGraphicFramePr>
+            <a:graphic xmlns:a="http://schemas.openxmlformats.org/drawingml/2006/main">
+              <a:graphicData uri="http://schemas.openxmlformats.org/drawingml/2006/picture">
+                <pic:pic xmlns:pic="http://schemas.openxmlformats.org/drawingml/2006/picture">
+                  <pic:nvPicPr>
+                    <pic:cNvPr id="3" name="Picture 3" descr="Table&#10;&#10;Description automatically generated"/>
+                    <pic:cNvPicPr/>
+                  </pic:nvPicPr>
+                  <pic:blipFill>
+                    <a:blip r:embed="rId9">
+                      <a:extLst>
+                        <a:ext uri="{28A0092B-C50C-407E-A947-70E740481C1C}">
+                          <a14:useLocalDpi xmlns:a14="http://schemas.microsoft.com/office/drawing/2010/main" val="0"/>
+                        </a:ext>
+                      </a:extLst>
+                    </a:blip>
+                    <a:stretch>
+                      <a:fillRect/>
+                    </a:stretch>
+                  </pic:blipFill>
+                  <pic:spPr>
+                    <a:xfrm>
+                      <a:off x="0" y="0"/>
+                      <a:ext cx="3629660" cy="5034280"/>
+                    </a:xfrm>
+                    <a:prstGeom prst="rect">
+                      <a:avLst/>
+                    </a:prstGeom>
+                  </pic:spPr>
+                </pic:pic>
+              </a:graphicData>
+            </a:graphic>
+            <wp14:sizeRelH relativeFrom="page">
+              <wp14:pctWidth>0</wp14:pctWidth>
+            </wp14:sizeRelH>
+            <wp14:sizeRelV relativeFrom="page">
+              <wp14:pctHeight>0</wp14:pctHeight>
+            </wp14:sizeRelV>
+          </wp:anchor>
+        </w:drawing>
+      </w:r>
+    </w:p>
+    <w:p>
+      <w:pPr>
+        <w:spacing w:line="360" w:lineRule="auto"/>
+        <w:rPr>
+          <w:color w:val="000000" w:themeColor="text1"/>
+        </w:rPr>
+      </w:pPr>
+    </w:p>
+    <w:p>
+      <w:pPr>
+        <w:spacing w:line="360" w:lineRule="auto"/>
+        <w:rPr>
+          <w:color w:val="000000" w:themeColor="text1"/>
+        </w:rPr>
+      </w:pPr>
+    </w:p>
+    <w:p>
+      <w:pPr>
+        <w:spacing w:line="360" w:lineRule="auto"/>
+        <w:rPr>
+          <w:color w:val="000000" w:themeColor="text1"/>
+        </w:rPr>
+      </w:pPr>
+    </w:p>
+    <w:p>
+      <w:pPr>
+        <w:spacing w:line="360" w:lineRule="auto"/>
+        <w:rPr>
+          <w:color w:val="000000" w:themeColor="text1"/>
+        </w:rPr>
+      </w:pPr>
+    </w:p>
+    <w:p>
+      <w:pPr>
+        <w:spacing w:line="360" w:lineRule="auto"/>
+        <w:rPr>
+          <w:color w:val="000000" w:themeColor="text1"/>
+        </w:rPr>
+      </w:pPr>
+    </w:p>
+    <w:p>
+      <w:pPr>
+        <w:spacing w:line="360" w:lineRule="auto"/>
+        <w:rPr>
+          <w:color w:val="000000" w:themeColor="text1"/>
+        </w:rPr>
+      </w:pPr>
+    </w:p>
+    <w:p>
+      <w:pPr>
+        <w:spacing w:line="360" w:lineRule="auto"/>
+        <w:rPr>
+          <w:color w:val="000000" w:themeColor="text1"/>
+        </w:rPr>
+      </w:pPr>
+    </w:p>
+    <w:p>
+      <w:pPr>
+        <w:spacing w:line="360" w:lineRule="auto"/>
+        <w:rPr>
+          <w:color w:val="000000" w:themeColor="text1"/>
+        </w:rPr>
+      </w:pPr>
+    </w:p>
+    <w:p>
+      <w:pPr>
+        <w:spacing w:line="360" w:lineRule="auto"/>
+        <w:rPr>
+          <w:color w:val="000000" w:themeColor="text1"/>
+        </w:rPr>
+      </w:pPr>
+    </w:p>
+    <w:p>
+      <w:pPr>
+        <w:spacing w:line="360" w:lineRule="auto"/>
+        <w:rPr>
+          <w:color w:val="000000" w:themeColor="text1"/>
+        </w:rPr>
+      </w:pPr>
+    </w:p>
+    <w:p>
+      <w:pPr>
+        <w:spacing w:line="360" w:lineRule="auto"/>
+        <w:rPr>
+          <w:color w:val="000000" w:themeColor="text1"/>
+        </w:rPr>
+      </w:pPr>
+    </w:p>
+    <w:p>
+      <w:pPr>
+        <w:spacing w:line="360" w:lineRule="auto"/>
+        <w:rPr>
+          <w:color w:val="000000" w:themeColor="text1"/>
+        </w:rPr>
+      </w:pPr>
+    </w:p>
+    <w:p>
+      <w:pPr>
+        <w:spacing w:line="360" w:lineRule="auto"/>
+        <w:rPr>
+          <w:color w:val="000000" w:themeColor="text1"/>
+        </w:rPr>
+      </w:pPr>
+    </w:p>
+    <w:p>
+      <w:pPr>
+        <w:spacing w:line="360" w:lineRule="auto"/>
+        <w:rPr>
+          <w:color w:val="000000" w:themeColor="text1"/>
+        </w:rPr>
+      </w:pPr>
+    </w:p>
+    <w:p>
+      <w:pPr>
+        <w:spacing w:line="360" w:lineRule="auto"/>
+        <w:rPr>
+          <w:color w:val="000000" w:themeColor="text1"/>
+        </w:rPr>
+      </w:pPr>
+    </w:p>
+    <w:p>
+      <w:pPr>
+        <w:spacing w:line="360" w:lineRule="auto"/>
+        <w:rPr>
+          <w:color w:val="000000" w:themeColor="text1"/>
+        </w:rPr>
+      </w:pPr>
+    </w:p>
+    <w:p>
+      <w:pPr>
+        <w:spacing w:line="360" w:lineRule="auto"/>
+        <w:rPr>
+          <w:color w:val="000000" w:themeColor="text1"/>
+        </w:rPr>
+      </w:pPr>
+    </w:p>
+    <w:p>
+      <w:pPr>
+        <w:spacing w:line="360" w:lineRule="auto"/>
+        <w:rPr>
+          <w:color w:val="000000" w:themeColor="text1"/>
+        </w:rPr>
+      </w:pPr>
+      <w:r>
+        <w:rPr>
+          <w:noProof/>
+        </w:rPr>
+        <mc:AlternateContent>
+          <mc:Choice Requires="wps">
+            <w:drawing>
+              <wp:anchor distT="0" distB="0" distL="114300" distR="114300" simplePos="0" relativeHeight="251672576" behindDoc="1" locked="0" layoutInCell="1" allowOverlap="1" wp14:anchorId="787F12CC" wp14:editId="2CA716DC">
+                <wp:simplePos x="0" y="0"/>
+                <wp:positionH relativeFrom="column">
+                  <wp:posOffset>880110</wp:posOffset>
+                </wp:positionH>
+                <wp:positionV relativeFrom="paragraph">
+                  <wp:posOffset>31115</wp:posOffset>
+                </wp:positionV>
+                <wp:extent cx="3629660" cy="635"/>
+                <wp:effectExtent l="0" t="0" r="2540" b="12065"/>
+                <wp:wrapTight wrapText="bothSides">
+                  <wp:wrapPolygon edited="0">
+                    <wp:start x="0" y="0"/>
+                    <wp:lineTo x="0" y="0"/>
+                    <wp:lineTo x="21540" y="0"/>
+                    <wp:lineTo x="21540" y="0"/>
+                    <wp:lineTo x="0" y="0"/>
+                  </wp:wrapPolygon>
+                </wp:wrapTight>
+                <wp:docPr id="5" name="Text Box 5"/>
+                <wp:cNvGraphicFramePr/>
+                <a:graphic xmlns:a="http://schemas.openxmlformats.org/drawingml/2006/main">
+                  <a:graphicData uri="http://schemas.microsoft.com/office/word/2010/wordprocessingShape">
+                    <wps:wsp>
+                      <wps:cNvSpPr txBox="1"/>
+                      <wps:spPr>
+                        <a:xfrm>
+                          <a:off x="0" y="0"/>
+                          <a:ext cx="3629660" cy="635"/>
+                        </a:xfrm>
+                        <a:prstGeom prst="rect">
+                          <a:avLst/>
+                        </a:prstGeom>
+                        <a:solidFill>
+                          <a:prstClr val="white"/>
+                        </a:solidFill>
+                        <a:ln>
+                          <a:noFill/>
+                        </a:ln>
+                      </wps:spPr>
+                      <wps:txbx>
+                        <w:txbxContent>
+                          <w:p>
+                            <w:pPr>
+                              <w:pStyle w:val="Caption"/>
+                              <w:rPr>
+                                <w:noProof/>
+                                <w:color w:val="000000" w:themeColor="text1"/>
+                              </w:rPr>
+                            </w:pPr>
+                            <w:r>
+                              <w:t xml:space="preserve">Figure </w:t>
+                            </w:r>
+                            <w:fldSimple w:instr=" SEQ Figure \* ARABIC ">
+                              <w:r>
+                                <w:rPr>
+                                  <w:noProof/>
+                                </w:rPr>
+                                <w:t>2</w:t>
+                              </w:r>
+                            </w:fldSimple>
+                            <w:r>
+                              <w:t xml:space="preserve">: </w:t>
+                            </w:r>
+                            <w:r>
+                              <w:t>Tasks, schedule and milestones of the project, illustrating the start date, end date and the duration of the task. Yellow indicates stages of the project and blue indicates milestones.</w:t>
+                            </w:r>
+                          </w:p>
+                        </w:txbxContent>
+                      </wps:txbx>
+                      <wps:bodyPr rot="0" spcFirstLastPara="0" vertOverflow="overflow" horzOverflow="overflow" vert="horz" wrap="square" lIns="0" tIns="0" rIns="0" bIns="0" numCol="1" spcCol="0" rtlCol="0" fromWordArt="0" anchor="t" anchorCtr="0" forceAA="0" compatLnSpc="1">
+                        <a:prstTxWarp prst="textNoShape">
+                          <a:avLst/>
+                        </a:prstTxWarp>
+                        <a:spAutoFit/>
+                      </wps:bodyPr>
+                    </wps:wsp>
+                  </a:graphicData>
+                </a:graphic>
+              </wp:anchor>
+            </w:drawing>
+          </mc:Choice>
+          <mc:Fallback>
+            <w:pict>
+              <v:shape w14:anchorId="787F12CC" id="Text Box 5" o:spid="_x0000_s1027" type="#_x0000_t202" style="position:absolute;margin-left:69.3pt;margin-top:2.45pt;width:285.8pt;height:.05pt;z-index:-251643904;visibility:visible;mso-wrap-style:square;mso-wrap-distance-left:9pt;mso-wrap-distance-top:0;mso-wrap-distance-right:9pt;mso-wrap-distance-bottom:0;mso-position-horizontal:absolute;mso-position-horizontal-relative:text;mso-position-vertical:absolute;mso-position-vertical-relative:text;v-text-anchor:top" o:gfxdata="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" stroked="f">
+                <v:textbox style="mso-fit-shape-to-text:t" inset="0,0,0,0">
+                  <w:txbxContent>
+                    <w:p>
+                      <w:pPr>
+                        <w:pStyle w:val="Caption"/>
+                        <w:rPr>
+                          <w:noProof/>
+                          <w:color w:val="000000" w:themeColor="text1"/>
+                        </w:rPr>
+                      </w:pPr>
+                      <w:r>
+                        <w:t xml:space="preserve">Figure </w:t>
+                      </w:r>
+                      <w:fldSimple w:instr=" SEQ Figure \* ARABIC ">
+                        <w:r>
+                          <w:rPr>
+                            <w:noProof/>
+                          </w:rPr>
+                          <w:t>2</w:t>
+                        </w:r>
+                      </w:fldSimple>
+                      <w:r>
+                        <w:t xml:space="preserve">: </w:t>
+                      </w:r>
+                      <w:r>
+                        <w:t>Tasks, schedule and milestones of the project, illustrating the start date, end date and the duration of the task. Yellow indicates stages of the project and blue indicates milestones.</w:t>
+                      </w:r>
+                    </w:p>
+                  </w:txbxContent>
+                </v:textbox>
+                <w10:wrap type="tight"/>
+              </v:shape>
+            </w:pict>
+          </mc:Fallback>
+        </mc:AlternateContent>
+      </w:r>
+    </w:p>
+    <w:p>
+      <w:pPr>
+        <w:spacing w:line="360" w:lineRule="auto"/>
+        <w:rPr>
+          <w:color w:val="000000" w:themeColor="text1"/>
+        </w:rPr>
+      </w:pPr>
+    </w:p>
+    <w:p>
+      <w:pPr>
+        <w:pStyle w:val="Heading3"/>
+        <w:numPr>
+          <w:ilvl w:val="1"/>
+          <w:numId w:val="1"/>
+        </w:numPr>
+        <w:spacing w:before="0"/>
+        <w:ind w:left="788" w:hanging="431"/>
+        <w:rPr>
+          <w:b/>
+          <w:bCs/>
+          <w:u w:val="single"/>
+        </w:rPr>
+      </w:pPr>
+      <w:bookmarkStart w:id="13" w:name="_Toc124600072"/>
+      <w:r>
+        <w:rPr>
+          <w:b/>
+          <w:bCs/>
+          <w:color w:val="000000" w:themeColor="text1"/>
+          <w:sz w:val="28"/>
+          <w:szCs w:val="28"/>
+          <w:u w:val="single"/>
+        </w:rPr>
+        <w:t>Dependencies</w:t>
+      </w:r>
+      <w:bookmarkEnd w:id="13"/>
+    </w:p>
+    <w:p>
+      <w:pPr>
+        <w:spacing w:line="360" w:lineRule="auto"/>
+        <w:rPr>
+          <w:color w:val="000000" w:themeColor="text1"/>
+        </w:rPr>
+      </w:pPr>
+      <w:r>
+        <w:rPr>
+          <w:noProof/>
+          <w:color w:val="000000" w:themeColor="text1"/>
+        </w:rPr>
+        <w:drawing>
+          <wp:anchor distT="0" distB="0" distL="114300" distR="114300" simplePos="0" relativeHeight="251662336" behindDoc="1" locked="0" layoutInCell="1" allowOverlap="1" wp14:anchorId="6CABDBB2" wp14:editId="66975C17">
+            <wp:simplePos x="0" y="0"/>
+            <wp:positionH relativeFrom="column">
+              <wp:posOffset>948055</wp:posOffset>
+            </wp:positionH>
+            <wp:positionV relativeFrom="paragraph">
+              <wp:posOffset>27305</wp:posOffset>
+            </wp:positionV>
+            <wp:extent cx="2839085" cy="2077085"/>
+            <wp:effectExtent l="0" t="0" r="5715" b="0"/>
+            <wp:wrapTight wrapText="bothSides">
+              <wp:wrapPolygon edited="0">
+                <wp:start x="0" y="0"/>
+                <wp:lineTo x="0" y="21437"/>
+                <wp:lineTo x="21550" y="21437"/>
+                <wp:lineTo x="21550" y="0"/>
+                <wp:lineTo x="0" y="0"/>
+              </wp:wrapPolygon>
+            </wp:wrapTight>
+            <wp:docPr id="4" name="Picture 4" descr="Table&#10;&#10;Description automatically generated"/>
+            <wp:cNvGraphicFramePr>
+              <a:graphicFrameLocks xmlns:a="http://schemas.openxmlformats.org/drawingml/2006/main" noChangeAspect="1"/>
+            </wp:cNvGraphicFramePr>
+            <a:graphic xmlns:a="http://schemas.openxmlformats.org/drawingml/2006/main">
+              <a:graphicData uri="http://schemas.openxmlformats.org/drawingml/2006/picture">
+                <pic:pic xmlns:pic="http://schemas.openxmlformats.org/drawingml/2006/picture">
+                  <pic:nvPicPr>
+                    <pic:cNvPr id="4" name="Picture 4" descr="Table&#10;&#10;Description automatically generated"/>
+                    <pic:cNvPicPr/>
+                  </pic:nvPicPr>
+                  <pic:blipFill>
+                    <a:blip r:embed="rId10" cstate="print">
+                      <a:extLst>
+                        <a:ext uri="{28A0092B-C50C-407E-A947-70E740481C1C}">
+                          <a14:useLocalDpi xmlns:a14="http://schemas.microsoft.com/office/drawing/2010/main" val="0"/>
+                        </a:ext>
+                      </a:extLst>
+                    </a:blip>
+                    <a:stretch>
+                      <a:fillRect/>
+                    </a:stretch>
+                  </pic:blipFill>
+                  <pic:spPr>
+                    <a:xfrm>
+                      <a:off x="0" y="0"/>
+                      <a:ext cx="2839085" cy="2077085"/>
+                    </a:xfrm>
+                    <a:prstGeom prst="rect">
+                      <a:avLst/>
+                    </a:prstGeom>
+                  </pic:spPr>
+                </pic:pic>
+              </a:graphicData>
+            </a:graphic>
+            <wp14:sizeRelH relativeFrom="page">
+              <wp14:pctWidth>0</wp14:pctWidth>
+            </wp14:sizeRelH>
+            <wp14:sizeRelV relativeFrom="page">
+              <wp14:pctHeight>0</wp14:pctHeight>
+            </wp14:sizeRelV>
+          </wp:anchor>
+        </w:drawing>
+      </w:r>
+    </w:p>
+    <w:p>
+      <w:pPr>
+        <w:spacing w:line="360" w:lineRule="auto"/>
+        <w:rPr>
+          <w:color w:val="000000" w:themeColor="text1"/>
+        </w:rPr>
+      </w:pPr>
+    </w:p>
+    <w:p>
+      <w:pPr>
+        <w:spacing w:line="360" w:lineRule="auto"/>
+        <w:rPr>
+          <w:color w:val="000000" w:themeColor="text1"/>
+        </w:rPr>
+      </w:pPr>
+    </w:p>
+    <w:p>
+      <w:pPr>
+        <w:spacing w:line="360" w:lineRule="auto"/>
+        <w:rPr>
+          <w:color w:val="000000" w:themeColor="text1"/>
+        </w:rPr>
+      </w:pPr>
+    </w:p>
+    <w:p>
+      <w:pPr>
+        <w:spacing w:line="360" w:lineRule="auto"/>
+        <w:rPr>
+          <w:color w:val="000000" w:themeColor="text1"/>
+        </w:rPr>
+      </w:pPr>
+    </w:p>
+    <w:p>
+      <w:pPr>
+        <w:spacing w:line="360" w:lineRule="auto"/>
+        <w:rPr>
+          <w:color w:val="000000" w:themeColor="text1"/>
+        </w:rPr>
+      </w:pPr>
+    </w:p>
+    <w:p>
+      <w:pPr>
+        <w:spacing w:line="360" w:lineRule="auto"/>
+        <w:rPr>
+          <w:color w:val="000000" w:themeColor="text1"/>
+        </w:rPr>
+      </w:pPr>
+    </w:p>
+    <w:p>
+      <w:pPr>
+        <w:spacing w:line="360" w:lineRule="auto"/>
+        <w:rPr>
+          <w:color w:val="000000" w:themeColor="text1"/>
+        </w:rPr>
+      </w:pPr>
+      <w:r>
+        <w:rPr>
+          <w:noProof/>
+        </w:rPr>
+        <mc:AlternateContent>
+          <mc:Choice Requires="wps">
+            <w:drawing>
+              <wp:anchor distT="0" distB="0" distL="114300" distR="114300" simplePos="0" relativeHeight="251674624" behindDoc="1" locked="0" layoutInCell="1" allowOverlap="1" wp14:anchorId="2FB9AFE5" wp14:editId="7749CF69">
+                <wp:simplePos x="0" y="0"/>
+                <wp:positionH relativeFrom="column">
+                  <wp:posOffset>948055</wp:posOffset>
+                </wp:positionH>
+                <wp:positionV relativeFrom="paragraph">
+                  <wp:posOffset>201366</wp:posOffset>
+                </wp:positionV>
+                <wp:extent cx="2839085" cy="635"/>
+                <wp:effectExtent l="0" t="0" r="5715" b="12065"/>
+                <wp:wrapTight wrapText="bothSides">
+                  <wp:wrapPolygon edited="0">
+                    <wp:start x="0" y="0"/>
+                    <wp:lineTo x="0" y="0"/>
+                    <wp:lineTo x="21547" y="0"/>
+                    <wp:lineTo x="21547" y="0"/>
+                    <wp:lineTo x="0" y="0"/>
+                  </wp:wrapPolygon>
+                </wp:wrapTight>
+                <wp:docPr id="6" name="Text Box 6"/>
+                <wp:cNvGraphicFramePr/>
+                <a:graphic xmlns:a="http://schemas.openxmlformats.org/drawingml/2006/main">
+                  <a:graphicData uri="http://schemas.microsoft.com/office/word/2010/wordprocessingShape">
+                    <wps:wsp>
+                      <wps:cNvSpPr txBox="1"/>
+                      <wps:spPr>
+                        <a:xfrm>
+                          <a:off x="0" y="0"/>
+                          <a:ext cx="2839085" cy="635"/>
+                        </a:xfrm>
+                        <a:prstGeom prst="rect">
+                          <a:avLst/>
+                        </a:prstGeom>
+                        <a:solidFill>
+                          <a:prstClr val="white"/>
+                        </a:solidFill>
+                        <a:ln>
+                          <a:noFill/>
+                        </a:ln>
+                      </wps:spPr>
+                      <wps:txbx>
+                        <w:txbxContent>
+                          <w:p>
+                            <w:pPr>
+                              <w:pStyle w:val="Caption"/>
+                              <w:rPr>
+                                <w:noProof/>
+                                <w:color w:val="000000" w:themeColor="text1"/>
+                              </w:rPr>
+                            </w:pPr>
+                            <w:r>
+                              <w:t xml:space="preserve">Figure </w:t>
+                            </w:r>
+                            <w:fldSimple w:instr=" SEQ Figure \* ARABIC ">
+                              <w:r>
+                                <w:rPr>
+                                  <w:noProof/>
+                                </w:rPr>
+                                <w:t>3</w:t>
+                              </w:r>
+                            </w:fldSimple>
+                            <w:r>
+                              <w:t xml:space="preserve">: </w:t>
+                            </w:r>
+                            <w:r>
+                              <w:t>Dependencies of the project with dependent tasks in the 1st column and the tasks they are dependent on in the 2nd column.</w:t>
+                            </w:r>
+                          </w:p>
+                        </w:txbxContent>
+                      </wps:txbx>
+                      <wps:bodyPr rot="0" spcFirstLastPara="0" vertOverflow="overflow" horzOverflow="overflow" vert="horz" wrap="square" lIns="0" tIns="0" rIns="0" bIns="0" numCol="1" spcCol="0" rtlCol="0" fromWordArt="0" anchor="t" anchorCtr="0" forceAA="0" compatLnSpc="1">
+                        <a:prstTxWarp prst="textNoShape">
+                          <a:avLst/>
+                        </a:prstTxWarp>
+                        <a:spAutoFit/>
+                      </wps:bodyPr>
+                    </wps:wsp>
+                  </a:graphicData>
+                </a:graphic>
+              </wp:anchor>
+            </w:drawing>
+          </mc:Choice>
+          <mc:Fallback>
+            <w:pict>
+              <v:shape w14:anchorId="2FB9AFE5" id="Text Box 6" o:spid="_x0000_s1028" type="#_x0000_t202" style="position:absolute;margin-left:74.65pt;margin-top:15.85pt;width:223.55pt;height:.05pt;z-index:-251641856;visibility:visible;mso-wrap-style:square;mso-wrap-distance-left:9pt;mso-wrap-distance-top:0;mso-wrap-distance-right:9pt;mso-wrap-distance-bottom:0;mso-position-horizontal:absolute;mso-position-horizontal-relative:text;mso-position-vertical:absolute;mso-position-vertical-relative:text;v-text-anchor:top" o:gfxdata="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" stroked="f">
+                <v:textbox style="mso-fit-shape-to-text:t" inset="0,0,0,0">
+                  <w:txbxContent>
+                    <w:p>
+                      <w:pPr>
+                        <w:pStyle w:val="Caption"/>
+                        <w:rPr>
+                          <w:noProof/>
+                          <w:color w:val="000000" w:themeColor="text1"/>
+                        </w:rPr>
+                      </w:pPr>
+                      <w:r>
+                        <w:t xml:space="preserve">Figure </w:t>
+                      </w:r>
+                      <w:fldSimple w:instr=" SEQ Figure \* ARABIC ">
+                        <w:r>
+                          <w:rPr>
+                            <w:noProof/>
+                          </w:rPr>
+                          <w:t>3</w:t>
+                        </w:r>
+                      </w:fldSimple>
+                      <w:r>
+                        <w:t xml:space="preserve">: </w:t>
+                      </w:r>
+                      <w:r>
+                        <w:t>Dependencies of the project with dependent tasks in the 1st column and the tasks they are dependent on in the 2nd column.</w:t>
+                      </w:r>
+                    </w:p>
+                  </w:txbxContent>
+                </v:textbox>
+                <w10:wrap type="tight"/>
+              </v:shape>
+            </w:pict>
+          </mc:Fallback>
+        </mc:AlternateContent>
+      </w:r>
+    </w:p>
+    <w:p>
+      <w:pPr>
+        <w:spacing w:line="360" w:lineRule="auto"/>
+        <w:rPr>
+          <w:color w:val="000000" w:themeColor="text1"/>
+        </w:rPr>
+      </w:pPr>
     </w:p>
     <w:p>
       <w:pPr>
@@ -4001,7 +5164,7 @@
           <w:u w:val="single"/>
         </w:rPr>
       </w:pPr>
-      <w:bookmarkStart w:id="11" w:name="_Toc124551871"/>
+      <w:bookmarkStart w:id="14" w:name="_Toc124600073"/>
       <w:r>
         <w:rPr>
           <w:b/>
@@ -4011,39 +5174,10 @@
           <w:szCs w:val="32"/>
           <w:u w:val="single"/>
         </w:rPr>
+        <w:lastRenderedPageBreak/>
         <w:t>Ethical Issues</w:t>
       </w:r>
-      <w:r>
-        <w:rPr>
-          <w:b/>
-          <w:bCs/>
-          <w:color w:val="000000" w:themeColor="text1"/>
-          <w:sz w:val="32"/>
-          <w:szCs w:val="32"/>
-          <w:u w:val="single"/>
-        </w:rPr>
-        <w:t xml:space="preserve"> (25%)</w:t>
-      </w:r>
-      <w:r>
-        <w:rPr>
-          <w:b/>
-          <w:bCs/>
-          <w:color w:val="000000" w:themeColor="text1"/>
-          <w:sz w:val="32"/>
-          <w:szCs w:val="32"/>
-          <w:u w:val="single"/>
-        </w:rPr>
-        <w:t xml:space="preserve"> – 246 words</w:t>
-      </w:r>
-      <w:bookmarkEnd w:id="11"/>
-    </w:p>
-    <w:p>
-      <w:pPr>
-        <w:spacing w:line="360" w:lineRule="auto"/>
-        <w:rPr>
-          <w:color w:val="000000" w:themeColor="text1"/>
-        </w:rPr>
-      </w:pPr>
+      <w:bookmarkEnd w:id="14"/>
     </w:p>
     <w:p>
       <w:pPr>
@@ -4061,7 +5195,7 @@
           <w:u w:val="single"/>
         </w:rPr>
       </w:pPr>
-      <w:bookmarkStart w:id="12" w:name="_Toc124551872"/>
+      <w:bookmarkStart w:id="15" w:name="_Toc124600074"/>
       <w:r>
         <w:rPr>
           <w:b/>
@@ -4073,7 +5207,7 @@
         </w:rPr>
         <w:t>Handling Participants’ Data</w:t>
       </w:r>
-      <w:bookmarkEnd w:id="12"/>
+      <w:bookmarkEnd w:id="15"/>
     </w:p>
     <w:p>
       <w:pPr>
@@ -4152,7 +5286,6 @@
         <w:rPr>
           <w:color w:val="000000" w:themeColor="text1"/>
         </w:rPr>
-        <w:lastRenderedPageBreak/>
         <w:t>the data will be kept for 10 years for research integrity purposes</w:t>
       </w:r>
       <w:r>
@@ -4260,7 +5393,7 @@
           <w:u w:val="single"/>
         </w:rPr>
       </w:pPr>
-      <w:bookmarkStart w:id="13" w:name="_Toc124551873"/>
+      <w:bookmarkStart w:id="16" w:name="_Toc124600075"/>
       <w:r>
         <w:rPr>
           <w:b/>
@@ -4272,15 +5405,7 @@
         </w:rPr>
         <w:t>Selecting Participants</w:t>
       </w:r>
-      <w:bookmarkEnd w:id="13"/>
-    </w:p>
-    <w:p>
-      <w:pPr>
-        <w:spacing w:line="360" w:lineRule="auto"/>
-        <w:rPr>
-          <w:color w:val="000000" w:themeColor="text1"/>
-        </w:rPr>
-      </w:pPr>
+      <w:bookmarkEnd w:id="16"/>
     </w:p>
     <w:p>
       <w:pPr>
@@ -4367,7 +5492,7 @@
           <w:u w:val="single"/>
         </w:rPr>
       </w:pPr>
-      <w:bookmarkStart w:id="14" w:name="_Toc124551874"/>
+      <w:bookmarkStart w:id="17" w:name="_Toc124600076"/>
       <w:r>
         <w:rPr>
           <w:b/>
@@ -4390,7 +5515,7 @@
         </w:rPr>
         <w:t>, Race and Inclusivity</w:t>
       </w:r>
-      <w:bookmarkEnd w:id="14"/>
+      <w:bookmarkEnd w:id="17"/>
     </w:p>
     <w:p>
       <w:pPr>
@@ -4405,78 +5530,6 @@
         </w:rPr>
         <w:t>There are no ethical concerns with regards to gender, race and inclusivity for this project.</w:t>
       </w:r>
-    </w:p>
-    <w:p>
-      <w:pPr>
-        <w:spacing w:line="360" w:lineRule="auto"/>
-        <w:rPr>
-          <w:color w:val="000000" w:themeColor="text1"/>
-        </w:rPr>
-      </w:pPr>
-    </w:p>
-    <w:p>
-      <w:pPr>
-        <w:spacing w:line="360" w:lineRule="auto"/>
-        <w:rPr>
-          <w:color w:val="000000" w:themeColor="text1"/>
-        </w:rPr>
-      </w:pPr>
-    </w:p>
-    <w:p>
-      <w:pPr>
-        <w:spacing w:line="360" w:lineRule="auto"/>
-        <w:rPr>
-          <w:color w:val="000000" w:themeColor="text1"/>
-        </w:rPr>
-      </w:pPr>
-    </w:p>
-    <w:p>
-      <w:pPr>
-        <w:spacing w:line="360" w:lineRule="auto"/>
-        <w:rPr>
-          <w:color w:val="000000" w:themeColor="text1"/>
-        </w:rPr>
-      </w:pPr>
-    </w:p>
-    <w:p>
-      <w:pPr>
-        <w:spacing w:line="360" w:lineRule="auto"/>
-        <w:rPr>
-          <w:color w:val="000000" w:themeColor="text1"/>
-        </w:rPr>
-      </w:pPr>
-    </w:p>
-    <w:p>
-      <w:pPr>
-        <w:spacing w:line="360" w:lineRule="auto"/>
-        <w:rPr>
-          <w:color w:val="000000" w:themeColor="text1"/>
-        </w:rPr>
-      </w:pPr>
-    </w:p>
-    <w:p>
-      <w:pPr>
-        <w:spacing w:line="360" w:lineRule="auto"/>
-        <w:rPr>
-          <w:color w:val="000000" w:themeColor="text1"/>
-        </w:rPr>
-      </w:pPr>
-    </w:p>
-    <w:p>
-      <w:pPr>
-        <w:spacing w:line="360" w:lineRule="auto"/>
-        <w:rPr>
-          <w:color w:val="000000" w:themeColor="text1"/>
-        </w:rPr>
-      </w:pPr>
-    </w:p>
-    <w:p>
-      <w:pPr>
-        <w:spacing w:line="360" w:lineRule="auto"/>
-        <w:rPr>
-          <w:color w:val="000000" w:themeColor="text1"/>
-        </w:rPr>
-      </w:pPr>
     </w:p>
     <w:p>
       <w:pPr>
@@ -4527,7 +5580,7 @@
           <w:u w:val="single"/>
         </w:rPr>
       </w:pPr>
-      <w:bookmarkStart w:id="15" w:name="_Toc124551875"/>
+      <w:bookmarkStart w:id="18" w:name="_Toc124600077"/>
       <w:r>
         <w:rPr>
           <w:b/>
@@ -4540,20 +5593,42 @@
         <w:lastRenderedPageBreak/>
         <w:t>References</w:t>
       </w:r>
-      <w:bookmarkEnd w:id="15"/>
-    </w:p>
-    <w:p>
-      <w:pPr>
-        <w:spacing w:line="360" w:lineRule="auto"/>
-        <w:rPr>
-          <w:color w:val="000000" w:themeColor="text1"/>
-        </w:rPr>
-      </w:pPr>
-      <w:r>
-        <w:rPr>
-          <w:color w:val="000000" w:themeColor="text1"/>
-        </w:rPr>
-        <w:t xml:space="preserve">Bouman, T., Steg, L. and Zawadzki, S.J. (2020) “The value of what others value: When perceived biospheric group values influence individuals’ pro-environmental engagement,” Journal of Environmental Psychology, 71. Available at: https://doi.org/10.1016/j.jenvp.2020.101470. </w:t>
+      <w:bookmarkEnd w:id="18"/>
+    </w:p>
+    <w:p>
+      <w:pPr>
+        <w:spacing w:line="360" w:lineRule="auto"/>
+        <w:rPr>
+          <w:color w:val="000000" w:themeColor="text1"/>
+        </w:rPr>
+      </w:pPr>
+      <w:proofErr w:type="spellStart"/>
+      <w:r>
+        <w:rPr>
+          <w:color w:val="000000" w:themeColor="text1"/>
+        </w:rPr>
+        <w:t>Bouman</w:t>
+      </w:r>
+      <w:proofErr w:type="spellEnd"/>
+      <w:r>
+        <w:rPr>
+          <w:color w:val="000000" w:themeColor="text1"/>
+        </w:rPr>
+        <w:t xml:space="preserve">, T., Steg, L. and </w:t>
+      </w:r>
+      <w:proofErr w:type="spellStart"/>
+      <w:r>
+        <w:rPr>
+          <w:color w:val="000000" w:themeColor="text1"/>
+        </w:rPr>
+        <w:t>Zawadzki</w:t>
+      </w:r>
+      <w:proofErr w:type="spellEnd"/>
+      <w:r>
+        <w:rPr>
+          <w:color w:val="000000" w:themeColor="text1"/>
+        </w:rPr>
+        <w:t xml:space="preserve">, S.J. (2020) “The value of what others value: When perceived biospheric group values influence individuals’ pro-environmental engagement,” Journal of Environmental Psychology, 71. Available at: https://doi.org/10.1016/j.jenvp.2020.101470. </w:t>
       </w:r>
     </w:p>
     <w:p>
@@ -4597,29 +5672,93 @@
         <w:rPr>
           <w:color w:val="000000" w:themeColor="text1"/>
         </w:rPr>
-        <w:t xml:space="preserve">De Dominicis, S., Schultz, P.W. and Bonaiuto, M. (2017) “Protecting the environment for self-interested reasons: Altruism is not the only pathway to sustainability,” Frontiers in Psychology, 8. Available at: https://doi.org/10.3389/fpsyg.2017.01065. </w:t>
-      </w:r>
-    </w:p>
-    <w:p>
-      <w:pPr>
-        <w:spacing w:line="360" w:lineRule="auto"/>
-        <w:rPr>
-          <w:color w:val="000000" w:themeColor="text1"/>
-        </w:rPr>
-      </w:pPr>
-    </w:p>
-    <w:p>
-      <w:pPr>
-        <w:spacing w:line="360" w:lineRule="auto"/>
-        <w:rPr>
-          <w:color w:val="000000" w:themeColor="text1"/>
-        </w:rPr>
-      </w:pPr>
-      <w:r>
-        <w:rPr>
-          <w:color w:val="000000" w:themeColor="text1"/>
-        </w:rPr>
-        <w:t xml:space="preserve">Deterding, S. et al. (2011) “From game design elements to gamefulness,” Proceedings of the 15th International Academic MindTrek Conference: Envisioning Future Media Environments [Preprint]. Available at: https://doi.org/10.1145/2181037.2181040. </w:t>
+        <w:t xml:space="preserve">De </w:t>
+      </w:r>
+      <w:proofErr w:type="spellStart"/>
+      <w:r>
+        <w:rPr>
+          <w:color w:val="000000" w:themeColor="text1"/>
+        </w:rPr>
+        <w:t>Dominicis</w:t>
+      </w:r>
+      <w:proofErr w:type="spellEnd"/>
+      <w:r>
+        <w:rPr>
+          <w:color w:val="000000" w:themeColor="text1"/>
+        </w:rPr>
+        <w:t xml:space="preserve">, S., Schultz, P.W. and </w:t>
+      </w:r>
+      <w:proofErr w:type="spellStart"/>
+      <w:r>
+        <w:rPr>
+          <w:color w:val="000000" w:themeColor="text1"/>
+        </w:rPr>
+        <w:t>Bonaiuto</w:t>
+      </w:r>
+      <w:proofErr w:type="spellEnd"/>
+      <w:r>
+        <w:rPr>
+          <w:color w:val="000000" w:themeColor="text1"/>
+        </w:rPr>
+        <w:t xml:space="preserve">, M. (2017) “Protecting the environment for self-interested reasons: Altruism is not the only pathway to sustainability,” Frontiers in Psychology, 8. Available at: https://doi.org/10.3389/fpsyg.2017.01065. </w:t>
+      </w:r>
+    </w:p>
+    <w:p>
+      <w:pPr>
+        <w:spacing w:line="360" w:lineRule="auto"/>
+        <w:rPr>
+          <w:color w:val="000000" w:themeColor="text1"/>
+        </w:rPr>
+      </w:pPr>
+    </w:p>
+    <w:p>
+      <w:pPr>
+        <w:spacing w:line="360" w:lineRule="auto"/>
+        <w:rPr>
+          <w:color w:val="000000" w:themeColor="text1"/>
+        </w:rPr>
+      </w:pPr>
+      <w:proofErr w:type="spellStart"/>
+      <w:r>
+        <w:rPr>
+          <w:color w:val="000000" w:themeColor="text1"/>
+        </w:rPr>
+        <w:t>Deterding</w:t>
+      </w:r>
+      <w:proofErr w:type="spellEnd"/>
+      <w:r>
+        <w:rPr>
+          <w:color w:val="000000" w:themeColor="text1"/>
+        </w:rPr>
+        <w:t xml:space="preserve">, S. et al. (2011) “From game design elements to </w:t>
+      </w:r>
+      <w:proofErr w:type="spellStart"/>
+      <w:r>
+        <w:rPr>
+          <w:color w:val="000000" w:themeColor="text1"/>
+        </w:rPr>
+        <w:t>gamefulness</w:t>
+      </w:r>
+      <w:proofErr w:type="spellEnd"/>
+      <w:r>
+        <w:rPr>
+          <w:color w:val="000000" w:themeColor="text1"/>
+        </w:rPr>
+        <w:t xml:space="preserve">,” Proceedings of the 15th International Academic </w:t>
+      </w:r>
+      <w:proofErr w:type="spellStart"/>
+      <w:r>
+        <w:rPr>
+          <w:color w:val="000000" w:themeColor="text1"/>
+        </w:rPr>
+        <w:t>MindTrek</w:t>
+      </w:r>
+      <w:proofErr w:type="spellEnd"/>
+      <w:r>
+        <w:rPr>
+          <w:color w:val="000000" w:themeColor="text1"/>
+        </w:rPr>
+        <w:t xml:space="preserve"> Conference: Envisioning Future Media Environments [Preprint]. Available at: https://doi.org/10.1145/2181037.2181040. </w:t>
       </w:r>
     </w:p>
     <w:p>
@@ -4663,7 +5802,21 @@
         <w:rPr>
           <w:color w:val="000000" w:themeColor="text1"/>
         </w:rPr>
-        <w:t xml:space="preserve">Fielding, K.S. and Hornsey, M.J. (2016) “A social identity analysis of climate change and environmental attitudes and behaviors: Insights and opportunities,” Frontiers in Psychology, 7. Available at: https://doi.org/10.3389/fpsyg.2016.00121. </w:t>
+        <w:t xml:space="preserve">Fielding, K.S. and Hornsey, M.J. (2016) “A social identity analysis of climate change and environmental attitudes and </w:t>
+      </w:r>
+      <w:proofErr w:type="spellStart"/>
+      <w:r>
+        <w:rPr>
+          <w:color w:val="000000" w:themeColor="text1"/>
+        </w:rPr>
+        <w:t>behaviors</w:t>
+      </w:r>
+      <w:proofErr w:type="spellEnd"/>
+      <w:r>
+        <w:rPr>
+          <w:color w:val="000000" w:themeColor="text1"/>
+        </w:rPr>
+        <w:t xml:space="preserve">: Insights and opportunities,” Frontiers in Psychology, 7. Available at: https://doi.org/10.3389/fpsyg.2016.00121. </w:t>
       </w:r>
     </w:p>
     <w:p>
@@ -4695,12 +5848,48 @@
           <w:color w:val="000000" w:themeColor="text1"/>
         </w:rPr>
       </w:pPr>
+      <w:proofErr w:type="spellStart"/>
       <w:r>
         <w:rPr>
           <w:color w:val="000000" w:themeColor="text1"/>
         </w:rPr>
         <w:lastRenderedPageBreak/>
-        <w:t xml:space="preserve">Jans, L., Bouman, T. and Fielding, K. (2018) “A part of the energy \‘in crowd\": Changing People's Energy Behavior via group-based approaches,” IEEE Power and Energy Magazine, 16(1), pp. 35–41. Available at: https://doi.org/10.1109/mpe.2017.2759883. </w:t>
+        <w:t>Jans</w:t>
+      </w:r>
+      <w:proofErr w:type="spellEnd"/>
+      <w:r>
+        <w:rPr>
+          <w:color w:val="000000" w:themeColor="text1"/>
+        </w:rPr>
+        <w:t xml:space="preserve">, L., </w:t>
+      </w:r>
+      <w:proofErr w:type="spellStart"/>
+      <w:r>
+        <w:rPr>
+          <w:color w:val="000000" w:themeColor="text1"/>
+        </w:rPr>
+        <w:t>Bouman</w:t>
+      </w:r>
+      <w:proofErr w:type="spellEnd"/>
+      <w:r>
+        <w:rPr>
+          <w:color w:val="000000" w:themeColor="text1"/>
+        </w:rPr>
+        <w:t xml:space="preserve">, T. and Fielding, K. (2018) “A part of the energy \‘in crowd\": Changing People's Energy </w:t>
+      </w:r>
+      <w:proofErr w:type="spellStart"/>
+      <w:r>
+        <w:rPr>
+          <w:color w:val="000000" w:themeColor="text1"/>
+        </w:rPr>
+        <w:t>Behavior</w:t>
+      </w:r>
+      <w:proofErr w:type="spellEnd"/>
+      <w:r>
+        <w:rPr>
+          <w:color w:val="000000" w:themeColor="text1"/>
+        </w:rPr>
+        <w:t xml:space="preserve"> via group-based approaches,” IEEE Power and Energy Magazine, 16(1), pp. 35–41. Available at: https://doi.org/10.1109/mpe.2017.2759883. </w:t>
       </w:r>
     </w:p>
     <w:p>
@@ -4744,77 +5933,135 @@
         <w:rPr>
           <w:color w:val="000000" w:themeColor="text1"/>
         </w:rPr>
-        <w:t xml:space="preserve">Nolan, J.M. and Schultz, P.W. (2013) “Prosocial behavior and environmental action,” Oxford Handbooks Online [Preprint]. Available at: https://doi.org/10.1093/oxfordhb/9780195399813.013.011. </w:t>
-      </w:r>
-    </w:p>
-    <w:p>
-      <w:pPr>
-        <w:spacing w:line="360" w:lineRule="auto"/>
-        <w:rPr>
-          <w:color w:val="000000" w:themeColor="text1"/>
-        </w:rPr>
-      </w:pPr>
-    </w:p>
-    <w:p>
-      <w:pPr>
-        <w:spacing w:line="360" w:lineRule="auto"/>
-        <w:rPr>
-          <w:color w:val="000000" w:themeColor="text1"/>
-        </w:rPr>
-      </w:pPr>
-      <w:r>
-        <w:rPr>
-          <w:color w:val="000000" w:themeColor="text1"/>
-        </w:rPr>
-        <w:t xml:space="preserve">Sailer, M. et al. (2017) “How gamification motivates: An experimental study of the effects of specific game design elements on psychological need satisfaction,” Computers in Human Behavior, 69, pp. 371–380. Available at: https://doi.org/10.1016/j.chb.2016.12.033. </w:t>
-      </w:r>
-    </w:p>
-    <w:p>
-      <w:pPr>
-        <w:spacing w:line="360" w:lineRule="auto"/>
-        <w:rPr>
-          <w:color w:val="000000" w:themeColor="text1"/>
-        </w:rPr>
-      </w:pPr>
-    </w:p>
-    <w:p>
-      <w:pPr>
-        <w:spacing w:line="360" w:lineRule="auto"/>
-        <w:rPr>
-          <w:color w:val="000000" w:themeColor="text1"/>
-        </w:rPr>
-      </w:pPr>
-      <w:r>
-        <w:rPr>
-          <w:color w:val="000000" w:themeColor="text1"/>
-        </w:rPr>
-        <w:t xml:space="preserve">Schwenkenbecher, A. (2014) “Is there an obligation to reduce one's individual carbon footprint?,” Critical Review of International Social and Political Philosophy, 17(2), pp. 168–188. Available at: https://doi.org/10.1080/13698230.2012.692984. </w:t>
-      </w:r>
-    </w:p>
-    <w:p>
-      <w:pPr>
-        <w:spacing w:line="360" w:lineRule="auto"/>
-        <w:rPr>
-          <w:color w:val="000000" w:themeColor="text1"/>
-        </w:rPr>
-      </w:pPr>
-    </w:p>
-    <w:p>
-      <w:pPr>
-        <w:spacing w:line="360" w:lineRule="auto"/>
-        <w:rPr>
-          <w:color w:val="000000" w:themeColor="text1"/>
-        </w:rPr>
-      </w:pPr>
-      <w:r>
-        <w:rPr>
-          <w:color w:val="000000" w:themeColor="text1"/>
-        </w:rPr>
-        <w:t>Xi, N. and Hamari, J. (2019) “Does gamification satisfy needs? A study on the relationship between gamification features and intrinsic need satisfaction,” International Journal of Information Management, 46, pp. 210–221. Available at: https://doi.org/10.1016/j.ijinfomgt.2018.12.002.</w:t>
+        <w:t xml:space="preserve">Nolan, J.M. and Schultz, P.W. (2013) “Prosocial </w:t>
+      </w:r>
+      <w:proofErr w:type="spellStart"/>
+      <w:r>
+        <w:rPr>
+          <w:color w:val="000000" w:themeColor="text1"/>
+        </w:rPr>
+        <w:t>behavior</w:t>
+      </w:r>
+      <w:proofErr w:type="spellEnd"/>
+      <w:r>
+        <w:rPr>
+          <w:color w:val="000000" w:themeColor="text1"/>
+        </w:rPr>
+        <w:t xml:space="preserve"> and environmental action,” Oxford Handbooks Online [Preprint]. Available at: https://doi.org/10.1093/oxfordhb/9780195399813.013.011. </w:t>
+      </w:r>
+    </w:p>
+    <w:p>
+      <w:pPr>
+        <w:spacing w:line="360" w:lineRule="auto"/>
+        <w:rPr>
+          <w:color w:val="000000" w:themeColor="text1"/>
+        </w:rPr>
+      </w:pPr>
+    </w:p>
+    <w:p>
+      <w:pPr>
+        <w:spacing w:line="360" w:lineRule="auto"/>
+        <w:rPr>
+          <w:color w:val="000000" w:themeColor="text1"/>
+        </w:rPr>
+      </w:pPr>
+      <w:proofErr w:type="spellStart"/>
+      <w:r>
+        <w:rPr>
+          <w:color w:val="000000" w:themeColor="text1"/>
+        </w:rPr>
+        <w:t>Sailer</w:t>
+      </w:r>
+      <w:proofErr w:type="spellEnd"/>
+      <w:r>
+        <w:rPr>
+          <w:color w:val="000000" w:themeColor="text1"/>
+        </w:rPr>
+        <w:t xml:space="preserve">, M. et al. (2017) “How gamification motivates: An experimental study of the effects of specific game design elements on psychological need satisfaction,” Computers in Human </w:t>
+      </w:r>
+      <w:proofErr w:type="spellStart"/>
+      <w:r>
+        <w:rPr>
+          <w:color w:val="000000" w:themeColor="text1"/>
+        </w:rPr>
+        <w:t>Behavior</w:t>
+      </w:r>
+      <w:proofErr w:type="spellEnd"/>
+      <w:r>
+        <w:rPr>
+          <w:color w:val="000000" w:themeColor="text1"/>
+        </w:rPr>
+        <w:t xml:space="preserve">, 69, pp. 371–380. Available at: https://doi.org/10.1016/j.chb.2016.12.033. </w:t>
+      </w:r>
+    </w:p>
+    <w:p>
+      <w:pPr>
+        <w:spacing w:line="360" w:lineRule="auto"/>
+        <w:rPr>
+          <w:color w:val="000000" w:themeColor="text1"/>
+        </w:rPr>
+      </w:pPr>
+    </w:p>
+    <w:p>
+      <w:pPr>
+        <w:spacing w:line="360" w:lineRule="auto"/>
+        <w:rPr>
+          <w:color w:val="000000" w:themeColor="text1"/>
+        </w:rPr>
+      </w:pPr>
+      <w:proofErr w:type="spellStart"/>
+      <w:r>
+        <w:rPr>
+          <w:color w:val="000000" w:themeColor="text1"/>
+        </w:rPr>
+        <w:t>Schwenkenbecher</w:t>
+      </w:r>
+      <w:proofErr w:type="spellEnd"/>
+      <w:r>
+        <w:rPr>
+          <w:color w:val="000000" w:themeColor="text1"/>
+        </w:rPr>
+        <w:t xml:space="preserve">, A. (2014) “Is there an obligation to reduce one's individual carbon footprint?,” Critical Review of International Social and Political Philosophy, 17(2), pp. 168–188. Available at: https://doi.org/10.1080/13698230.2012.692984. </w:t>
+      </w:r>
+    </w:p>
+    <w:p>
+      <w:pPr>
+        <w:spacing w:line="360" w:lineRule="auto"/>
+        <w:rPr>
+          <w:color w:val="000000" w:themeColor="text1"/>
+        </w:rPr>
+      </w:pPr>
+    </w:p>
+    <w:p>
+      <w:pPr>
+        <w:spacing w:line="360" w:lineRule="auto"/>
+        <w:rPr>
+          <w:color w:val="000000" w:themeColor="text1"/>
+        </w:rPr>
+      </w:pPr>
+      <w:r>
+        <w:rPr>
+          <w:color w:val="000000" w:themeColor="text1"/>
+        </w:rPr>
+        <w:t xml:space="preserve">Xi, N. and </w:t>
+      </w:r>
+      <w:proofErr w:type="spellStart"/>
+      <w:r>
+        <w:rPr>
+          <w:color w:val="000000" w:themeColor="text1"/>
+        </w:rPr>
+        <w:t>Hamari</w:t>
+      </w:r>
+      <w:proofErr w:type="spellEnd"/>
+      <w:r>
+        <w:rPr>
+          <w:color w:val="000000" w:themeColor="text1"/>
+        </w:rPr>
+        <w:t>, J. (2019) “Does gamification satisfy needs? A study on the relationship between gamification features and intrinsic need satisfaction,” International Journal of Information Management, 46, pp. 210–221. Available at: https://doi.org/10.1016/j.ijinfomgt.2018.12.002.</w:t>
       </w:r>
     </w:p>
     <w:sectPr>
-      <w:footerReference w:type="default" r:id="rId9"/>
+      <w:footerReference w:type="default" r:id="rId11"/>
       <w:pgSz w:w="11906" w:h="16838"/>
       <w:pgMar w:top="1440" w:right="1440" w:bottom="1440" w:left="1440" w:header="708" w:footer="708" w:gutter="0"/>
       <w:cols w:space="708"/>
@@ -5138,6 +6385,92 @@
     </w:lvl>
   </w:abstractNum>
   <w:abstractNum w:abstractNumId="2" w15:restartNumberingAfterBreak="0">
+    <w:nsid w:val="28EE6AEC"/>
+    <w:multiLevelType w:val="multilevel"/>
+    <w:tmpl w:val="0809001F"/>
+    <w:lvl w:ilvl="0">
+      <w:start w:val="1"/>
+      <w:numFmt w:val="decimal"/>
+      <w:lvlText w:val="%1."/>
+      <w:lvlJc w:val="left"/>
+      <w:pPr>
+        <w:ind w:left="360" w:hanging="360"/>
+      </w:pPr>
+    </w:lvl>
+    <w:lvl w:ilvl="1">
+      <w:start w:val="1"/>
+      <w:numFmt w:val="decimal"/>
+      <w:lvlText w:val="%1.%2."/>
+      <w:lvlJc w:val="left"/>
+      <w:pPr>
+        <w:ind w:left="792" w:hanging="432"/>
+      </w:pPr>
+    </w:lvl>
+    <w:lvl w:ilvl="2">
+      <w:start w:val="1"/>
+      <w:numFmt w:val="decimal"/>
+      <w:lvlText w:val="%1.%2.%3."/>
+      <w:lvlJc w:val="left"/>
+      <w:pPr>
+        <w:ind w:left="1224" w:hanging="504"/>
+      </w:pPr>
+    </w:lvl>
+    <w:lvl w:ilvl="3">
+      <w:start w:val="1"/>
+      <w:numFmt w:val="decimal"/>
+      <w:lvlText w:val="%1.%2.%3.%4."/>
+      <w:lvlJc w:val="left"/>
+      <w:pPr>
+        <w:ind w:left="1728" w:hanging="648"/>
+      </w:pPr>
+    </w:lvl>
+    <w:lvl w:ilvl="4">
+      <w:start w:val="1"/>
+      <w:numFmt w:val="decimal"/>
+      <w:lvlText w:val="%1.%2.%3.%4.%5."/>
+      <w:lvlJc w:val="left"/>
+      <w:pPr>
+        <w:ind w:left="2232" w:hanging="792"/>
+      </w:pPr>
+    </w:lvl>
+    <w:lvl w:ilvl="5">
+      <w:start w:val="1"/>
+      <w:numFmt w:val="decimal"/>
+      <w:lvlText w:val="%1.%2.%3.%4.%5.%6."/>
+      <w:lvlJc w:val="left"/>
+      <w:pPr>
+        <w:ind w:left="2736" w:hanging="936"/>
+      </w:pPr>
+    </w:lvl>
+    <w:lvl w:ilvl="6">
+      <w:start w:val="1"/>
+      <w:numFmt w:val="decimal"/>
+      <w:lvlText w:val="%1.%2.%3.%4.%5.%6.%7."/>
+      <w:lvlJc w:val="left"/>
+      <w:pPr>
+        <w:ind w:left="3240" w:hanging="1080"/>
+      </w:pPr>
+    </w:lvl>
+    <w:lvl w:ilvl="7">
+      <w:start w:val="1"/>
+      <w:numFmt w:val="decimal"/>
+      <w:lvlText w:val="%1.%2.%3.%4.%5.%6.%7.%8."/>
+      <w:lvlJc w:val="left"/>
+      <w:pPr>
+        <w:ind w:left="3744" w:hanging="1224"/>
+      </w:pPr>
+    </w:lvl>
+    <w:lvl w:ilvl="8">
+      <w:start w:val="1"/>
+      <w:numFmt w:val="decimal"/>
+      <w:lvlText w:val="%1.%2.%3.%4.%5.%6.%7.%8.%9."/>
+      <w:lvlJc w:val="left"/>
+      <w:pPr>
+        <w:ind w:left="4320" w:hanging="1440"/>
+      </w:pPr>
+    </w:lvl>
+  </w:abstractNum>
+  <w:abstractNum w:abstractNumId="3" w15:restartNumberingAfterBreak="0">
     <w:nsid w:val="2F2D02C6"/>
     <w:multiLevelType w:val="multilevel"/>
     <w:tmpl w:val="0809001F"/>
@@ -5223,7 +6556,93 @@
       </w:pPr>
     </w:lvl>
   </w:abstractNum>
-  <w:abstractNum w:abstractNumId="3" w15:restartNumberingAfterBreak="0">
+  <w:abstractNum w:abstractNumId="4" w15:restartNumberingAfterBreak="0">
+    <w:nsid w:val="476A6794"/>
+    <w:multiLevelType w:val="multilevel"/>
+    <w:tmpl w:val="0809001F"/>
+    <w:lvl w:ilvl="0">
+      <w:start w:val="1"/>
+      <w:numFmt w:val="decimal"/>
+      <w:lvlText w:val="%1."/>
+      <w:lvlJc w:val="left"/>
+      <w:pPr>
+        <w:ind w:left="360" w:hanging="360"/>
+      </w:pPr>
+    </w:lvl>
+    <w:lvl w:ilvl="1">
+      <w:start w:val="1"/>
+      <w:numFmt w:val="decimal"/>
+      <w:lvlText w:val="%1.%2."/>
+      <w:lvlJc w:val="left"/>
+      <w:pPr>
+        <w:ind w:left="792" w:hanging="432"/>
+      </w:pPr>
+    </w:lvl>
+    <w:lvl w:ilvl="2">
+      <w:start w:val="1"/>
+      <w:numFmt w:val="decimal"/>
+      <w:lvlText w:val="%1.%2.%3."/>
+      <w:lvlJc w:val="left"/>
+      <w:pPr>
+        <w:ind w:left="1224" w:hanging="504"/>
+      </w:pPr>
+    </w:lvl>
+    <w:lvl w:ilvl="3">
+      <w:start w:val="1"/>
+      <w:numFmt w:val="decimal"/>
+      <w:lvlText w:val="%1.%2.%3.%4."/>
+      <w:lvlJc w:val="left"/>
+      <w:pPr>
+        <w:ind w:left="1728" w:hanging="648"/>
+      </w:pPr>
+    </w:lvl>
+    <w:lvl w:ilvl="4">
+      <w:start w:val="1"/>
+      <w:numFmt w:val="decimal"/>
+      <w:lvlText w:val="%1.%2.%3.%4.%5."/>
+      <w:lvlJc w:val="left"/>
+      <w:pPr>
+        <w:ind w:left="2232" w:hanging="792"/>
+      </w:pPr>
+    </w:lvl>
+    <w:lvl w:ilvl="5">
+      <w:start w:val="1"/>
+      <w:numFmt w:val="decimal"/>
+      <w:lvlText w:val="%1.%2.%3.%4.%5.%6."/>
+      <w:lvlJc w:val="left"/>
+      <w:pPr>
+        <w:ind w:left="2736" w:hanging="936"/>
+      </w:pPr>
+    </w:lvl>
+    <w:lvl w:ilvl="6">
+      <w:start w:val="1"/>
+      <w:numFmt w:val="decimal"/>
+      <w:lvlText w:val="%1.%2.%3.%4.%5.%6.%7."/>
+      <w:lvlJc w:val="left"/>
+      <w:pPr>
+        <w:ind w:left="3240" w:hanging="1080"/>
+      </w:pPr>
+    </w:lvl>
+    <w:lvl w:ilvl="7">
+      <w:start w:val="1"/>
+      <w:numFmt w:val="decimal"/>
+      <w:lvlText w:val="%1.%2.%3.%4.%5.%6.%7.%8."/>
+      <w:lvlJc w:val="left"/>
+      <w:pPr>
+        <w:ind w:left="3744" w:hanging="1224"/>
+      </w:pPr>
+    </w:lvl>
+    <w:lvl w:ilvl="8">
+      <w:start w:val="1"/>
+      <w:numFmt w:val="decimal"/>
+      <w:lvlText w:val="%1.%2.%3.%4.%5.%6.%7.%8.%9."/>
+      <w:lvlJc w:val="left"/>
+      <w:pPr>
+        <w:ind w:left="4320" w:hanging="1440"/>
+      </w:pPr>
+    </w:lvl>
+  </w:abstractNum>
+  <w:abstractNum w:abstractNumId="5" w15:restartNumberingAfterBreak="0">
     <w:nsid w:val="4BF53711"/>
     <w:multiLevelType w:val="multilevel"/>
     <w:tmpl w:val="0809001F"/>
@@ -5309,8 +6728,94 @@
       </w:pPr>
     </w:lvl>
   </w:abstractNum>
+  <w:abstractNum w:abstractNumId="6" w15:restartNumberingAfterBreak="0">
+    <w:nsid w:val="77F36B0C"/>
+    <w:multiLevelType w:val="multilevel"/>
+    <w:tmpl w:val="0809001F"/>
+    <w:lvl w:ilvl="0">
+      <w:start w:val="1"/>
+      <w:numFmt w:val="decimal"/>
+      <w:lvlText w:val="%1."/>
+      <w:lvlJc w:val="left"/>
+      <w:pPr>
+        <w:ind w:left="360" w:hanging="360"/>
+      </w:pPr>
+    </w:lvl>
+    <w:lvl w:ilvl="1">
+      <w:start w:val="1"/>
+      <w:numFmt w:val="decimal"/>
+      <w:lvlText w:val="%1.%2."/>
+      <w:lvlJc w:val="left"/>
+      <w:pPr>
+        <w:ind w:left="792" w:hanging="432"/>
+      </w:pPr>
+    </w:lvl>
+    <w:lvl w:ilvl="2">
+      <w:start w:val="1"/>
+      <w:numFmt w:val="decimal"/>
+      <w:lvlText w:val="%1.%2.%3."/>
+      <w:lvlJc w:val="left"/>
+      <w:pPr>
+        <w:ind w:left="1224" w:hanging="504"/>
+      </w:pPr>
+    </w:lvl>
+    <w:lvl w:ilvl="3">
+      <w:start w:val="1"/>
+      <w:numFmt w:val="decimal"/>
+      <w:lvlText w:val="%1.%2.%3.%4."/>
+      <w:lvlJc w:val="left"/>
+      <w:pPr>
+        <w:ind w:left="1728" w:hanging="648"/>
+      </w:pPr>
+    </w:lvl>
+    <w:lvl w:ilvl="4">
+      <w:start w:val="1"/>
+      <w:numFmt w:val="decimal"/>
+      <w:lvlText w:val="%1.%2.%3.%4.%5."/>
+      <w:lvlJc w:val="left"/>
+      <w:pPr>
+        <w:ind w:left="2232" w:hanging="792"/>
+      </w:pPr>
+    </w:lvl>
+    <w:lvl w:ilvl="5">
+      <w:start w:val="1"/>
+      <w:numFmt w:val="decimal"/>
+      <w:lvlText w:val="%1.%2.%3.%4.%5.%6."/>
+      <w:lvlJc w:val="left"/>
+      <w:pPr>
+        <w:ind w:left="2736" w:hanging="936"/>
+      </w:pPr>
+    </w:lvl>
+    <w:lvl w:ilvl="6">
+      <w:start w:val="1"/>
+      <w:numFmt w:val="decimal"/>
+      <w:lvlText w:val="%1.%2.%3.%4.%5.%6.%7."/>
+      <w:lvlJc w:val="left"/>
+      <w:pPr>
+        <w:ind w:left="3240" w:hanging="1080"/>
+      </w:pPr>
+    </w:lvl>
+    <w:lvl w:ilvl="7">
+      <w:start w:val="1"/>
+      <w:numFmt w:val="decimal"/>
+      <w:lvlText w:val="%1.%2.%3.%4.%5.%6.%7.%8."/>
+      <w:lvlJc w:val="left"/>
+      <w:pPr>
+        <w:ind w:left="3744" w:hanging="1224"/>
+      </w:pPr>
+    </w:lvl>
+    <w:lvl w:ilvl="8">
+      <w:start w:val="1"/>
+      <w:numFmt w:val="decimal"/>
+      <w:lvlText w:val="%1.%2.%3.%4.%5.%6.%7.%8.%9."/>
+      <w:lvlJc w:val="left"/>
+      <w:pPr>
+        <w:ind w:left="4320" w:hanging="1440"/>
+      </w:pPr>
+    </w:lvl>
+  </w:abstractNum>
   <w:num w:numId="1" w16cid:durableId="1101531514">
-    <w:abstractNumId w:val="2"/>
+    <w:abstractNumId w:val="3"/>
   </w:num>
   <w:num w:numId="2" w16cid:durableId="732772859">
     <w:abstractNumId w:val="0"/>
@@ -5319,7 +6824,16 @@
     <w:abstractNumId w:val="1"/>
   </w:num>
   <w:num w:numId="4" w16cid:durableId="939096250">
-    <w:abstractNumId w:val="3"/>
+    <w:abstractNumId w:val="5"/>
+  </w:num>
+  <w:num w:numId="5" w16cid:durableId="1153180364">
+    <w:abstractNumId w:val="2"/>
+  </w:num>
+  <w:num w:numId="6" w16cid:durableId="829833428">
+    <w:abstractNumId w:val="4"/>
+  </w:num>
+  <w:num w:numId="7" w16cid:durableId="55982149">
+    <w:abstractNumId w:val="6"/>
   </w:num>
 </w:numbering>
 </file>

</xml_diff>